<commit_message>
(chore) updates to README
</commit_message>
<xml_diff>
--- a/analysis/Report.docx
+++ b/analysis/Report.docx
@@ -23,6 +23,28 @@
           <w:rFonts w:ascii="Arial" w:hAnsi="Arial" w:cs="Arial"/>
         </w:rPr>
       </w:pPr>
+      <w:hyperlink r:id="rId8" w:history="1">
+        <w:r>
+          <w:rPr>
+            <w:rStyle w:val="Hyperlink"/>
+            <w:rFonts w:ascii="Arial" w:hAnsi="Arial" w:cs="Arial"/>
+          </w:rPr>
+          <w:t>https://github.com/stephenlsiegel/kaggle-talkingdata</w:t>
+        </w:r>
+      </w:hyperlink>
+      <w:r>
+        <w:rPr>
+          <w:rFonts w:ascii="Arial" w:hAnsi="Arial" w:cs="Arial"/>
+        </w:rPr>
+        <w:t xml:space="preserve"> </w:t>
+      </w:r>
+    </w:p>
+    <w:p>
+      <w:pPr>
+        <w:rPr>
+          <w:rFonts w:ascii="Arial" w:hAnsi="Arial" w:cs="Arial"/>
+        </w:rPr>
+      </w:pPr>
       <w:r>
         <w:rPr>
           <w:rFonts w:ascii="Arial" w:hAnsi="Arial" w:cs="Arial"/>
@@ -96,9 +118,31 @@
         <w:rPr>
           <w:rFonts w:ascii="Arial" w:hAnsi="Arial" w:cs="Arial"/>
         </w:rPr>
-        <w:t xml:space="preserve">In this project I will be participating in the </w:t>
-      </w:r>
-      <w:hyperlink r:id="rId8" w:history="1">
+        <w:t xml:space="preserve">In this </w:t>
+      </w:r>
+      <w:proofErr w:type="gramStart"/>
+      <w:r>
+        <w:rPr>
+          <w:rFonts w:ascii="Arial" w:hAnsi="Arial" w:cs="Arial"/>
+        </w:rPr>
+        <w:t>project</w:t>
+      </w:r>
+      <w:proofErr w:type="gramEnd"/>
+      <w:r>
+        <w:rPr>
+          <w:rFonts w:ascii="Arial" w:hAnsi="Arial" w:cs="Arial"/>
+        </w:rPr>
+        <w:t xml:space="preserve"> I will be p</w:t>
+      </w:r>
+      <w:bookmarkStart w:id="0" w:name="_GoBack"/>
+      <w:bookmarkEnd w:id="0"/>
+      <w:r>
+        <w:rPr>
+          <w:rFonts w:ascii="Arial" w:hAnsi="Arial" w:cs="Arial"/>
+        </w:rPr>
+        <w:t xml:space="preserve">articipating in the </w:t>
+      </w:r>
+      <w:hyperlink r:id="rId9" w:history="1">
         <w:r>
           <w:rPr>
             <w:rStyle w:val="Hyperlink"/>
@@ -111,7 +155,21 @@
         <w:rPr>
           <w:rFonts w:ascii="Arial" w:hAnsi="Arial" w:cs="Arial"/>
         </w:rPr>
-        <w:t xml:space="preserve"> competition on Kaggle. The competition has ended, but submissions will continue to be scored.</w:t>
+        <w:t xml:space="preserve"> competition on </w:t>
+      </w:r>
+      <w:proofErr w:type="spellStart"/>
+      <w:r>
+        <w:rPr>
+          <w:rFonts w:ascii="Arial" w:hAnsi="Arial" w:cs="Arial"/>
+        </w:rPr>
+        <w:t>Kaggle</w:t>
+      </w:r>
+      <w:proofErr w:type="spellEnd"/>
+      <w:r>
+        <w:rPr>
+          <w:rFonts w:ascii="Arial" w:hAnsi="Arial" w:cs="Arial"/>
+        </w:rPr>
+        <w:t>. The competition has ended, but submissions will continue to be scored.</w:t>
       </w:r>
     </w:p>
     <w:p>
@@ -150,7 +208,21 @@
         <w:rPr>
           <w:rFonts w:ascii="Arial" w:hAnsi="Arial" w:cs="Arial"/>
         </w:rPr>
-        <w:t>sage. For this competition they ha</w:t>
+        <w:t xml:space="preserve">sage. For this </w:t>
+      </w:r>
+      <w:proofErr w:type="gramStart"/>
+      <w:r>
+        <w:rPr>
+          <w:rFonts w:ascii="Arial" w:hAnsi="Arial" w:cs="Arial"/>
+        </w:rPr>
+        <w:t>competition</w:t>
+      </w:r>
+      <w:proofErr w:type="gramEnd"/>
+      <w:r>
+        <w:rPr>
+          <w:rFonts w:ascii="Arial" w:hAnsi="Arial" w:cs="Arial"/>
+        </w:rPr>
+        <w:t xml:space="preserve"> they ha</w:t>
       </w:r>
       <w:r>
         <w:rPr>
@@ -1969,6 +2041,7 @@
         <w:rPr>
           <w:rFonts w:ascii="Arial" w:hAnsi="Arial" w:cs="Arial"/>
         </w:rPr>
+        <w:lastRenderedPageBreak/>
         <w:t xml:space="preserve">(1) </w:t>
       </w:r>
       <w:r>
@@ -1996,7 +2069,6 @@
         <w:rPr>
           <w:rFonts w:ascii="Arial" w:hAnsi="Arial" w:cs="Arial"/>
         </w:rPr>
-        <w:lastRenderedPageBreak/>
         <w:t xml:space="preserve">(2) </w:t>
       </w:r>
       <w:r>
@@ -2273,7 +2345,14 @@
         <w:rPr>
           <w:rFonts w:ascii="Arial" w:eastAsiaTheme="minorEastAsia" w:hAnsi="Arial" w:cs="Arial"/>
         </w:rPr>
-        <w:t>N is the number of devices in the test set, M is the number of class labels, log is the natural logarithm, y</w:t>
+        <w:t xml:space="preserve">N is the number of devices in the test set, M is the number of class labels, log is the natural logarithm, </w:t>
+      </w:r>
+      <w:proofErr w:type="spellStart"/>
+      <w:r>
+        <w:rPr>
+          <w:rFonts w:ascii="Arial" w:eastAsiaTheme="minorEastAsia" w:hAnsi="Arial" w:cs="Arial"/>
+        </w:rPr>
+        <w:t>y</w:t>
       </w:r>
       <w:r>
         <w:rPr>
@@ -2282,12 +2361,14 @@
         </w:rPr>
         <w:t>ij</w:t>
       </w:r>
+      <w:proofErr w:type="spellEnd"/>
       <w:r>
         <w:rPr>
           <w:rFonts w:ascii="Arial" w:eastAsiaTheme="minorEastAsia" w:hAnsi="Arial" w:cs="Arial"/>
         </w:rPr>
         <w:t xml:space="preserve"> is 1 if device </w:t>
       </w:r>
+      <w:proofErr w:type="spellStart"/>
       <w:r>
         <w:rPr>
           <w:rFonts w:ascii="Arial" w:eastAsiaTheme="minorEastAsia" w:hAnsi="Arial" w:cs="Arial"/>
@@ -2295,6 +2376,7 @@
         </w:rPr>
         <w:t>i</w:t>
       </w:r>
+      <w:proofErr w:type="spellEnd"/>
       <w:r>
         <w:rPr>
           <w:rFonts w:ascii="Arial" w:eastAsiaTheme="minorEastAsia" w:hAnsi="Arial" w:cs="Arial"/>
@@ -2312,7 +2394,14 @@
         <w:rPr>
           <w:rFonts w:ascii="Arial" w:eastAsiaTheme="minorEastAsia" w:hAnsi="Arial" w:cs="Arial"/>
         </w:rPr>
-        <w:t xml:space="preserve"> and 0 otherwise, and p</w:t>
+        <w:t xml:space="preserve"> and 0 otherwise, and </w:t>
+      </w:r>
+      <w:proofErr w:type="spellStart"/>
+      <w:r>
+        <w:rPr>
+          <w:rFonts w:ascii="Arial" w:eastAsiaTheme="minorEastAsia" w:hAnsi="Arial" w:cs="Arial"/>
+        </w:rPr>
+        <w:t>p</w:t>
       </w:r>
       <w:r>
         <w:rPr>
@@ -2322,12 +2411,14 @@
         </w:rPr>
         <w:t>ij</w:t>
       </w:r>
+      <w:proofErr w:type="spellEnd"/>
       <w:r>
         <w:rPr>
           <w:rFonts w:ascii="Arial" w:eastAsiaTheme="minorEastAsia" w:hAnsi="Arial" w:cs="Arial"/>
         </w:rPr>
         <w:t xml:space="preserve"> is the predicted probability that observation </w:t>
       </w:r>
+      <w:proofErr w:type="spellStart"/>
       <w:r>
         <w:rPr>
           <w:rFonts w:ascii="Arial" w:eastAsiaTheme="minorEastAsia" w:hAnsi="Arial" w:cs="Arial"/>
@@ -2335,6 +2426,7 @@
         </w:rPr>
         <w:t>i</w:t>
       </w:r>
+      <w:proofErr w:type="spellEnd"/>
       <w:r>
         <w:rPr>
           <w:rFonts w:ascii="Arial" w:eastAsiaTheme="minorEastAsia" w:hAnsi="Arial" w:cs="Arial"/>
@@ -2378,7 +2470,14 @@
         <w:rPr>
           <w:rFonts w:ascii="Arial" w:eastAsiaTheme="minorEastAsia" w:hAnsi="Arial" w:cs="Arial"/>
         </w:rPr>
-        <w:t>If we dive into the formula further, we see that y</w:t>
+        <w:t xml:space="preserve">If we dive into the formula further, we see that </w:t>
+      </w:r>
+      <w:proofErr w:type="spellStart"/>
+      <w:r>
+        <w:rPr>
+          <w:rFonts w:ascii="Arial" w:eastAsiaTheme="minorEastAsia" w:hAnsi="Arial" w:cs="Arial"/>
+        </w:rPr>
+        <w:t>y</w:t>
       </w:r>
       <w:r>
         <w:rPr>
@@ -2388,6 +2487,7 @@
         </w:rPr>
         <w:t>ij</w:t>
       </w:r>
+      <w:proofErr w:type="spellEnd"/>
       <w:r>
         <w:rPr>
           <w:rFonts w:ascii="Arial" w:eastAsiaTheme="minorEastAsia" w:hAnsi="Arial" w:cs="Arial"/>
@@ -2401,50 +2501,75 @@
         </w:rPr>
         <w:t xml:space="preserve">equals 0 when device </w:t>
       </w:r>
+      <w:proofErr w:type="spellStart"/>
       <w:r>
         <w:rPr>
           <w:rFonts w:ascii="Arial" w:eastAsiaTheme="minorEastAsia" w:hAnsi="Arial" w:cs="Arial"/>
           <w:i/>
         </w:rPr>
-        <w:t xml:space="preserve">i </w:t>
-      </w:r>
-      <w:r>
-        <w:rPr>
-          <w:rFonts w:ascii="Arial" w:eastAsiaTheme="minorEastAsia" w:hAnsi="Arial" w:cs="Arial"/>
-        </w:rPr>
-        <w:t xml:space="preserve">does not belong to class </w:t>
-      </w:r>
+        <w:t>i</w:t>
+      </w:r>
+      <w:proofErr w:type="spellEnd"/>
       <w:r>
         <w:rPr>
           <w:rFonts w:ascii="Arial" w:eastAsiaTheme="minorEastAsia" w:hAnsi="Arial" w:cs="Arial"/>
           <w:i/>
         </w:rPr>
-        <w:t>j</w:t>
+        <w:t xml:space="preserve"> </w:t>
       </w:r>
       <w:r>
         <w:rPr>
           <w:rFonts w:ascii="Arial" w:eastAsiaTheme="minorEastAsia" w:hAnsi="Arial" w:cs="Arial"/>
         </w:rPr>
-        <w:t xml:space="preserve">. Thus nothing gets added to the log loss in these cases. When device </w:t>
+        <w:t xml:space="preserve">does not belong to class </w:t>
       </w:r>
       <w:r>
         <w:rPr>
           <w:rFonts w:ascii="Arial" w:eastAsiaTheme="minorEastAsia" w:hAnsi="Arial" w:cs="Arial"/>
           <w:i/>
         </w:rPr>
-        <w:t>i</w:t>
+        <w:t>j</w:t>
       </w:r>
       <w:r>
         <w:rPr>
           <w:rFonts w:ascii="Arial" w:eastAsiaTheme="minorEastAsia" w:hAnsi="Arial" w:cs="Arial"/>
         </w:rPr>
-        <w:t xml:space="preserve"> does belong to class </w:t>
-      </w:r>
+        <w:t xml:space="preserve">. </w:t>
+      </w:r>
+      <w:proofErr w:type="gramStart"/>
+      <w:r>
+        <w:rPr>
+          <w:rFonts w:ascii="Arial" w:eastAsiaTheme="minorEastAsia" w:hAnsi="Arial" w:cs="Arial"/>
+        </w:rPr>
+        <w:t>Thus</w:t>
+      </w:r>
+      <w:proofErr w:type="gramEnd"/>
+      <w:r>
+        <w:rPr>
+          <w:rFonts w:ascii="Arial" w:eastAsiaTheme="minorEastAsia" w:hAnsi="Arial" w:cs="Arial"/>
+        </w:rPr>
+        <w:t xml:space="preserve"> nothing gets added to the log loss in these cases. When device </w:t>
+      </w:r>
+      <w:proofErr w:type="spellStart"/>
       <w:r>
         <w:rPr>
           <w:rFonts w:ascii="Arial" w:eastAsiaTheme="minorEastAsia" w:hAnsi="Arial" w:cs="Arial"/>
           <w:i/>
         </w:rPr>
+        <w:t>i</w:t>
+      </w:r>
+      <w:proofErr w:type="spellEnd"/>
+      <w:r>
+        <w:rPr>
+          <w:rFonts w:ascii="Arial" w:eastAsiaTheme="minorEastAsia" w:hAnsi="Arial" w:cs="Arial"/>
+        </w:rPr>
+        <w:t xml:space="preserve"> does belong to class </w:t>
+      </w:r>
+      <w:r>
+        <w:rPr>
+          <w:rFonts w:ascii="Arial" w:eastAsiaTheme="minorEastAsia" w:hAnsi="Arial" w:cs="Arial"/>
+          <w:i/>
+        </w:rPr>
         <w:t>j</w:t>
       </w:r>
       <w:r>
@@ -2464,7 +2589,14 @@
         <w:rPr>
           <w:rFonts w:ascii="Arial" w:eastAsiaTheme="minorEastAsia" w:hAnsi="Arial" w:cs="Arial"/>
         </w:rPr>
-        <w:t>(p</w:t>
+        <w:t>(</w:t>
+      </w:r>
+      <w:proofErr w:type="spellStart"/>
+      <w:r>
+        <w:rPr>
+          <w:rFonts w:ascii="Arial" w:eastAsiaTheme="minorEastAsia" w:hAnsi="Arial" w:cs="Arial"/>
+        </w:rPr>
+        <w:t>p</w:t>
       </w:r>
       <w:r>
         <w:rPr>
@@ -2474,6 +2606,7 @@
         </w:rPr>
         <w:t>ij</w:t>
       </w:r>
+      <w:proofErr w:type="spellEnd"/>
       <w:r>
         <w:rPr>
           <w:rFonts w:ascii="Arial" w:eastAsiaTheme="minorEastAsia" w:hAnsi="Arial" w:cs="Arial"/>
@@ -2498,7 +2631,14 @@
         <w:rPr>
           <w:rFonts w:ascii="Arial" w:eastAsiaTheme="minorEastAsia" w:hAnsi="Arial" w:cs="Arial"/>
         </w:rPr>
-        <w:t>The natural log is a monotonically increasing function, so the value of log(p</w:t>
+        <w:t>The natural log is a monotonically increasing function, so the value of log(</w:t>
+      </w:r>
+      <w:proofErr w:type="spellStart"/>
+      <w:r>
+        <w:rPr>
+          <w:rFonts w:ascii="Arial" w:eastAsiaTheme="minorEastAsia" w:hAnsi="Arial" w:cs="Arial"/>
+        </w:rPr>
+        <w:t>p</w:t>
       </w:r>
       <w:r>
         <w:rPr>
@@ -2508,11 +2648,19 @@
         </w:rPr>
         <w:t>ij</w:t>
       </w:r>
+      <w:proofErr w:type="spellEnd"/>
       <w:r>
         <w:rPr>
           <w:rFonts w:ascii="Arial" w:eastAsiaTheme="minorEastAsia" w:hAnsi="Arial" w:cs="Arial"/>
         </w:rPr>
-        <w:t>) will hit its min and max when p</w:t>
+        <w:t xml:space="preserve">) will hit its min and max when </w:t>
+      </w:r>
+      <w:proofErr w:type="spellStart"/>
+      <w:r>
+        <w:rPr>
+          <w:rFonts w:ascii="Arial" w:eastAsiaTheme="minorEastAsia" w:hAnsi="Arial" w:cs="Arial"/>
+        </w:rPr>
+        <w:t>p</w:t>
       </w:r>
       <w:r>
         <w:rPr>
@@ -2522,6 +2670,7 @@
         </w:rPr>
         <w:t>ij</w:t>
       </w:r>
+      <w:proofErr w:type="spellEnd"/>
       <w:r>
         <w:rPr>
           <w:rFonts w:ascii="Arial" w:eastAsiaTheme="minorEastAsia" w:hAnsi="Arial" w:cs="Arial"/>
@@ -2578,7 +2727,21 @@
         <w:rPr>
           <w:rFonts w:ascii="Arial" w:eastAsiaTheme="minorEastAsia" w:hAnsi="Arial" w:cs="Arial"/>
         </w:rPr>
-        <w:t xml:space="preserve">, so for scoring purposes Kaggle approximates </w:t>
+        <w:t xml:space="preserve">, so for scoring purposes </w:t>
+      </w:r>
+      <w:proofErr w:type="spellStart"/>
+      <w:r>
+        <w:rPr>
+          <w:rFonts w:ascii="Arial" w:eastAsiaTheme="minorEastAsia" w:hAnsi="Arial" w:cs="Arial"/>
+        </w:rPr>
+        <w:t>Kaggle</w:t>
+      </w:r>
+      <w:proofErr w:type="spellEnd"/>
+      <w:r>
+        <w:rPr>
+          <w:rFonts w:ascii="Arial" w:eastAsiaTheme="minorEastAsia" w:hAnsi="Arial" w:cs="Arial"/>
+        </w:rPr>
+        <w:t xml:space="preserve"> approximates </w:t>
       </w:r>
       <w:r>
         <w:rPr>
@@ -2612,7 +2775,21 @@
         <w:rPr>
           <w:rFonts w:ascii="Arial" w:eastAsiaTheme="minorEastAsia" w:hAnsi="Arial" w:cs="Arial"/>
         </w:rPr>
-        <w:t xml:space="preserve">. Likewise, Kaggle approximates </w:t>
+        <w:t xml:space="preserve">. Likewise, </w:t>
+      </w:r>
+      <w:proofErr w:type="spellStart"/>
+      <w:r>
+        <w:rPr>
+          <w:rFonts w:ascii="Arial" w:eastAsiaTheme="minorEastAsia" w:hAnsi="Arial" w:cs="Arial"/>
+        </w:rPr>
+        <w:t>Kaggle</w:t>
+      </w:r>
+      <w:proofErr w:type="spellEnd"/>
+      <w:r>
+        <w:rPr>
+          <w:rFonts w:ascii="Arial" w:eastAsiaTheme="minorEastAsia" w:hAnsi="Arial" w:cs="Arial"/>
+        </w:rPr>
+        <w:t xml:space="preserve"> approximates </w:t>
       </w:r>
       <w:r>
         <w:rPr>
@@ -2668,6 +2845,7 @@
         </w:rPr>
         <w:t xml:space="preserve">In the poorest possible prediction, we give a probability of device </w:t>
       </w:r>
+      <w:proofErr w:type="spellStart"/>
       <w:r>
         <w:rPr>
           <w:rFonts w:ascii="Arial" w:eastAsiaTheme="minorEastAsia" w:hAnsi="Arial" w:cs="Arial"/>
@@ -2675,6 +2853,7 @@
         </w:rPr>
         <w:t>i</w:t>
       </w:r>
+      <w:proofErr w:type="spellEnd"/>
       <w:r>
         <w:rPr>
           <w:rFonts w:ascii="Arial" w:eastAsiaTheme="minorEastAsia" w:hAnsi="Arial" w:cs="Arial"/>
@@ -2728,6 +2907,7 @@
         </w:rPr>
         <w:t xml:space="preserve">. The </w:t>
       </w:r>
+      <w:proofErr w:type="gramStart"/>
       <w:r>
         <w:rPr>
           <w:rFonts w:ascii="Arial" w:eastAsiaTheme="minorEastAsia" w:hAnsi="Arial" w:cs="Arial"/>
@@ -2748,7 +2928,15 @@
           <w:rFonts w:ascii="Arial" w:eastAsiaTheme="minorEastAsia" w:hAnsi="Arial" w:cs="Arial"/>
           <w:i/>
         </w:rPr>
-        <w:t>(10</w:t>
+        <w:t>(</w:t>
+      </w:r>
+      <w:proofErr w:type="gramEnd"/>
+      <w:r>
+        <w:rPr>
+          <w:rFonts w:ascii="Arial" w:eastAsiaTheme="minorEastAsia" w:hAnsi="Arial" w:cs="Arial"/>
+          <w:i/>
+        </w:rPr>
+        <w:t>10</w:t>
       </w:r>
       <w:r>
         <w:rPr>
@@ -2850,6 +3038,7 @@
         </w:rPr>
         <w:t xml:space="preserve">In the best possible prediction, we give a probability of device </w:t>
       </w:r>
+      <w:proofErr w:type="spellStart"/>
       <w:r>
         <w:rPr>
           <w:rFonts w:ascii="Arial" w:hAnsi="Arial" w:cs="Arial"/>
@@ -2857,6 +3046,7 @@
         </w:rPr>
         <w:t>i</w:t>
       </w:r>
+      <w:proofErr w:type="spellEnd"/>
       <w:r>
         <w:rPr>
           <w:rFonts w:ascii="Arial" w:hAnsi="Arial" w:cs="Arial"/>
@@ -2910,6 +3100,7 @@
         </w:rPr>
         <w:t xml:space="preserve">. The </w:t>
       </w:r>
+      <w:proofErr w:type="gramStart"/>
       <w:r>
         <w:rPr>
           <w:rFonts w:ascii="Arial" w:hAnsi="Arial" w:cs="Arial"/>
@@ -2930,7 +3121,15 @@
           <w:rFonts w:ascii="Arial" w:hAnsi="Arial" w:cs="Arial"/>
           <w:i/>
         </w:rPr>
-        <w:t>(1-10</w:t>
+        <w:t>(</w:t>
+      </w:r>
+      <w:proofErr w:type="gramEnd"/>
+      <w:r>
+        <w:rPr>
+          <w:rFonts w:ascii="Arial" w:hAnsi="Arial" w:cs="Arial"/>
+          <w:i/>
+        </w:rPr>
+        <w:t>1-10</w:t>
       </w:r>
       <w:r>
         <w:rPr>
@@ -2951,7 +3150,21 @@
         <w:rPr>
           <w:rFonts w:ascii="Arial" w:hAnsi="Arial" w:cs="Arial"/>
         </w:rPr>
-        <w:t xml:space="preserve"> is so close to 0 that it’s not worth typing out all the decimals. Therefore the </w:t>
+        <w:t xml:space="preserve"> is so close to 0 that it’s not worth typing out all the decimals. </w:t>
+      </w:r>
+      <w:proofErr w:type="gramStart"/>
+      <w:r>
+        <w:rPr>
+          <w:rFonts w:ascii="Arial" w:hAnsi="Arial" w:cs="Arial"/>
+        </w:rPr>
+        <w:t>Therefore</w:t>
+      </w:r>
+      <w:proofErr w:type="gramEnd"/>
+      <w:r>
+        <w:rPr>
+          <w:rFonts w:ascii="Arial" w:hAnsi="Arial" w:cs="Arial"/>
+        </w:rPr>
+        <w:t xml:space="preserve"> the </w:t>
       </w:r>
       <w:r>
         <w:rPr>
@@ -3581,6 +3794,7 @@
                 <w:rFonts w:ascii="Arial" w:hAnsi="Arial" w:cs="Arial"/>
                 <w:sz w:val="20"/>
               </w:rPr>
+              <w:lastRenderedPageBreak/>
               <w:t>1</w:t>
             </w:r>
           </w:p>
@@ -4217,7 +4431,6 @@
           <w:b/>
           <w:sz w:val="32"/>
         </w:rPr>
-        <w:lastRenderedPageBreak/>
         <w:t>II. Analysis</w:t>
       </w:r>
     </w:p>
@@ -4298,7 +4511,7 @@
                     <pic:cNvPicPr/>
                   </pic:nvPicPr>
                   <pic:blipFill>
-                    <a:blip r:embed="rId9">
+                    <a:blip r:embed="rId10">
                       <a:extLst>
                         <a:ext uri="{28A0092B-C50C-407E-A947-70E740481C1C}">
                           <a14:useLocalDpi xmlns:a14="http://schemas.microsoft.com/office/drawing/2010/main" val="0"/>
@@ -4343,6 +4556,7 @@
           <w:rFonts w:ascii="Arial" w:hAnsi="Arial" w:cs="Arial"/>
         </w:rPr>
       </w:pPr>
+      <w:proofErr w:type="spellStart"/>
       <w:r>
         <w:rPr>
           <w:rFonts w:ascii="Arial" w:hAnsi="Arial" w:cs="Arial"/>
@@ -4350,6 +4564,7 @@
         </w:rPr>
         <w:t>gender_age</w:t>
       </w:r>
+      <w:proofErr w:type="spellEnd"/>
       <w:r>
         <w:rPr>
           <w:rFonts w:ascii="Arial" w:hAnsi="Arial" w:cs="Arial"/>
@@ -4378,7 +4593,21 @@
         <w:rPr>
           <w:rFonts w:ascii="Arial" w:hAnsi="Arial" w:cs="Arial"/>
         </w:rPr>
-        <w:t xml:space="preserve"> set. The training set is labeled with the gender, age, and group data. The testing set is not. The idea is to build a model on the training data and submit predictions on the testing data to Kaggle, which will score the predictions.</w:t>
+        <w:t xml:space="preserve"> set. The training set is labeled with the gender, age, and group data. The testing set is not. The idea is to build a model on the training data and submit predictions on the testing data to </w:t>
+      </w:r>
+      <w:proofErr w:type="spellStart"/>
+      <w:r>
+        <w:rPr>
+          <w:rFonts w:ascii="Arial" w:hAnsi="Arial" w:cs="Arial"/>
+        </w:rPr>
+        <w:t>Kaggle</w:t>
+      </w:r>
+      <w:proofErr w:type="spellEnd"/>
+      <w:r>
+        <w:rPr>
+          <w:rFonts w:ascii="Arial" w:hAnsi="Arial" w:cs="Arial"/>
+        </w:rPr>
+        <w:t>, which will score the predictions.</w:t>
       </w:r>
     </w:p>
     <w:p>
@@ -4405,6 +4634,7 @@
         </w:rPr>
         <w:t xml:space="preserve">and </w:t>
       </w:r>
+      <w:proofErr w:type="spellStart"/>
       <w:r>
         <w:rPr>
           <w:rFonts w:ascii="Arial" w:hAnsi="Arial" w:cs="Arial"/>
@@ -4412,6 +4642,7 @@
         </w:rPr>
         <w:t>app_events</w:t>
       </w:r>
+      <w:proofErr w:type="spellEnd"/>
       <w:r>
         <w:rPr>
           <w:rFonts w:ascii="Arial" w:hAnsi="Arial" w:cs="Arial"/>
@@ -4442,6 +4673,7 @@
           <w:rFonts w:ascii="Arial" w:hAnsi="Arial" w:cs="Arial"/>
         </w:rPr>
       </w:pPr>
+      <w:proofErr w:type="spellStart"/>
       <w:r>
         <w:rPr>
           <w:rFonts w:ascii="Arial" w:hAnsi="Arial" w:cs="Arial"/>
@@ -4449,12 +4681,14 @@
         </w:rPr>
         <w:t>app_labels</w:t>
       </w:r>
+      <w:proofErr w:type="spellEnd"/>
       <w:r>
         <w:rPr>
           <w:rFonts w:ascii="Arial" w:hAnsi="Arial" w:cs="Arial"/>
         </w:rPr>
         <w:t xml:space="preserve"> and </w:t>
       </w:r>
+      <w:proofErr w:type="spellStart"/>
       <w:r>
         <w:rPr>
           <w:rFonts w:ascii="Arial" w:hAnsi="Arial" w:cs="Arial"/>
@@ -4462,6 +4696,7 @@
         </w:rPr>
         <w:t>label_categories</w:t>
       </w:r>
+      <w:proofErr w:type="spellEnd"/>
       <w:r>
         <w:rPr>
           <w:rFonts w:ascii="Arial" w:hAnsi="Arial" w:cs="Arial"/>
@@ -4480,6 +4715,7 @@
           <w:rFonts w:ascii="Arial" w:hAnsi="Arial" w:cs="Arial"/>
         </w:rPr>
       </w:pPr>
+      <w:proofErr w:type="spellStart"/>
       <w:r>
         <w:rPr>
           <w:rFonts w:ascii="Arial" w:hAnsi="Arial" w:cs="Arial"/>
@@ -4487,11 +4723,26 @@
         </w:rPr>
         <w:t>phone_brand_device_model</w:t>
       </w:r>
-      <w:r>
-        <w:rPr>
-          <w:rFonts w:ascii="Arial" w:hAnsi="Arial" w:cs="Arial"/>
-        </w:rPr>
-        <w:t xml:space="preserve"> contains the phone brand and device model for each device ID in the gender_age table.</w:t>
+      <w:proofErr w:type="spellEnd"/>
+      <w:r>
+        <w:rPr>
+          <w:rFonts w:ascii="Arial" w:hAnsi="Arial" w:cs="Arial"/>
+        </w:rPr>
+        <w:t xml:space="preserve"> contains the phone brand and device model for each device ID in the </w:t>
+      </w:r>
+      <w:proofErr w:type="spellStart"/>
+      <w:r>
+        <w:rPr>
+          <w:rFonts w:ascii="Arial" w:hAnsi="Arial" w:cs="Arial"/>
+        </w:rPr>
+        <w:t>gender_age</w:t>
+      </w:r>
+      <w:proofErr w:type="spellEnd"/>
+      <w:r>
+        <w:rPr>
+          <w:rFonts w:ascii="Arial" w:hAnsi="Arial" w:cs="Arial"/>
+        </w:rPr>
+        <w:t xml:space="preserve"> table.</w:t>
       </w:r>
     </w:p>
     <w:p>
@@ -4533,7 +4784,28 @@
         <w:rPr>
           <w:rFonts w:ascii="Arial" w:hAnsi="Arial" w:cs="Arial"/>
         </w:rPr>
-        <w:t>From the schema, the data looks relatively clean and well-organized. The main thing that sticks out right now is we will need to do a significant amount of feature engineering. Somehow we need to find a way to convert the massive log of events/app_events into features for each device.</w:t>
+        <w:t xml:space="preserve">From the schema, the data looks relatively clean and well-organized. The main thing that sticks out right now is we will need to do a significant amount of feature </w:t>
+      </w:r>
+      <w:r>
+        <w:rPr>
+          <w:rFonts w:ascii="Arial" w:hAnsi="Arial" w:cs="Arial"/>
+        </w:rPr>
+        <w:lastRenderedPageBreak/>
+        <w:t>engineering. Somehow we need to find a way to convert the massive log of events/</w:t>
+      </w:r>
+      <w:proofErr w:type="spellStart"/>
+      <w:r>
+        <w:rPr>
+          <w:rFonts w:ascii="Arial" w:hAnsi="Arial" w:cs="Arial"/>
+        </w:rPr>
+        <w:t>app_events</w:t>
+      </w:r>
+      <w:proofErr w:type="spellEnd"/>
+      <w:r>
+        <w:rPr>
+          <w:rFonts w:ascii="Arial" w:hAnsi="Arial" w:cs="Arial"/>
+        </w:rPr>
+        <w:t xml:space="preserve"> into features for each device.</w:t>
       </w:r>
     </w:p>
     <w:p>
@@ -4555,7 +4827,6 @@
           <w:rFonts w:ascii="Arial" w:hAnsi="Arial" w:cs="Arial"/>
           <w:b/>
         </w:rPr>
-        <w:lastRenderedPageBreak/>
         <w:t>Data Size</w:t>
       </w:r>
     </w:p>
@@ -4578,6 +4849,7 @@
         </w:rPr>
         <w:t xml:space="preserve">The </w:t>
       </w:r>
+      <w:proofErr w:type="spellStart"/>
       <w:r>
         <w:rPr>
           <w:rFonts w:ascii="Arial" w:hAnsi="Arial" w:cs="Arial"/>
@@ -4585,11 +4857,26 @@
         </w:rPr>
         <w:t>app_events</w:t>
       </w:r>
-      <w:r>
-        <w:rPr>
-          <w:rFonts w:ascii="Arial" w:hAnsi="Arial" w:cs="Arial"/>
-        </w:rPr>
-        <w:t xml:space="preserve"> table is the largest in the data set at 989 MB. This was the only table that gave me a memory error when trying to load it into Python. To accommodate this, I was able to load the table and do some manipulations in R.</w:t>
+      <w:proofErr w:type="spellEnd"/>
+      <w:r>
+        <w:rPr>
+          <w:rFonts w:ascii="Arial" w:hAnsi="Arial" w:cs="Arial"/>
+        </w:rPr>
+        <w:t xml:space="preserve"> table is the largest in the data set at 989 MB. This was the only table that gave me a memory error when trying to load it into Python. To accommodate this, I </w:t>
+      </w:r>
+      <w:proofErr w:type="gramStart"/>
+      <w:r>
+        <w:rPr>
+          <w:rFonts w:ascii="Arial" w:hAnsi="Arial" w:cs="Arial"/>
+        </w:rPr>
+        <w:t>was able to</w:t>
+      </w:r>
+      <w:proofErr w:type="gramEnd"/>
+      <w:r>
+        <w:rPr>
+          <w:rFonts w:ascii="Arial" w:hAnsi="Arial" w:cs="Arial"/>
+        </w:rPr>
+        <w:t xml:space="preserve"> load the table and do some manipulations in R.</w:t>
       </w:r>
     </w:p>
     <w:p>
@@ -4731,6 +5018,7 @@
                 <w:b w:val="0"/>
               </w:rPr>
             </w:pPr>
+            <w:proofErr w:type="spellStart"/>
             <w:r>
               <w:rPr>
                 <w:rFonts w:ascii="Arial" w:hAnsi="Arial" w:cs="Arial"/>
@@ -4738,6 +5026,7 @@
               </w:rPr>
               <w:t>gender_age_train</w:t>
             </w:r>
+            <w:proofErr w:type="spellEnd"/>
           </w:p>
         </w:tc>
         <w:tc>
@@ -4794,6 +5083,7 @@
                 <w:b w:val="0"/>
               </w:rPr>
             </w:pPr>
+            <w:proofErr w:type="spellStart"/>
             <w:r>
               <w:rPr>
                 <w:rFonts w:ascii="Arial" w:hAnsi="Arial" w:cs="Arial"/>
@@ -4801,6 +5091,7 @@
               </w:rPr>
               <w:t>gender_age_test</w:t>
             </w:r>
+            <w:proofErr w:type="spellEnd"/>
           </w:p>
         </w:tc>
         <w:tc>
@@ -4860,6 +5151,7 @@
                 <w:b w:val="0"/>
               </w:rPr>
             </w:pPr>
+            <w:proofErr w:type="spellStart"/>
             <w:r>
               <w:rPr>
                 <w:rFonts w:ascii="Arial" w:hAnsi="Arial" w:cs="Arial"/>
@@ -4867,6 +5159,7 @@
               </w:rPr>
               <w:t>phone_brand_device_model</w:t>
             </w:r>
+            <w:proofErr w:type="spellEnd"/>
           </w:p>
         </w:tc>
         <w:tc>
@@ -4989,6 +5282,7 @@
                 <w:b w:val="0"/>
               </w:rPr>
             </w:pPr>
+            <w:proofErr w:type="spellStart"/>
             <w:r>
               <w:rPr>
                 <w:rFonts w:ascii="Arial" w:hAnsi="Arial" w:cs="Arial"/>
@@ -4996,6 +5290,7 @@
               </w:rPr>
               <w:t>app_events</w:t>
             </w:r>
+            <w:proofErr w:type="spellEnd"/>
           </w:p>
         </w:tc>
         <w:tc>
@@ -5052,6 +5347,7 @@
                 <w:b w:val="0"/>
               </w:rPr>
             </w:pPr>
+            <w:proofErr w:type="spellStart"/>
             <w:r>
               <w:rPr>
                 <w:rFonts w:ascii="Arial" w:hAnsi="Arial" w:cs="Arial"/>
@@ -5059,6 +5355,7 @@
               </w:rPr>
               <w:t>app_labels</w:t>
             </w:r>
+            <w:proofErr w:type="spellEnd"/>
           </w:p>
         </w:tc>
         <w:tc>
@@ -5118,6 +5415,7 @@
                 <w:b w:val="0"/>
               </w:rPr>
             </w:pPr>
+            <w:proofErr w:type="spellStart"/>
             <w:r>
               <w:rPr>
                 <w:rFonts w:ascii="Arial" w:hAnsi="Arial" w:cs="Arial"/>
@@ -5125,6 +5423,7 @@
               </w:rPr>
               <w:t>label_categories</w:t>
             </w:r>
+            <w:proofErr w:type="spellEnd"/>
           </w:p>
         </w:tc>
         <w:tc>
@@ -5210,6 +5509,7 @@
         </w:rPr>
         <w:t xml:space="preserve">The first thing I checked is the </w:t>
       </w:r>
+      <w:proofErr w:type="spellStart"/>
       <w:r>
         <w:rPr>
           <w:rFonts w:ascii="Arial" w:hAnsi="Arial" w:cs="Arial"/>
@@ -5217,6 +5517,7 @@
         </w:rPr>
         <w:t>gender_age</w:t>
       </w:r>
+      <w:proofErr w:type="spellEnd"/>
       <w:r>
         <w:rPr>
           <w:rFonts w:ascii="Arial" w:hAnsi="Arial" w:cs="Arial"/>
@@ -5239,7 +5540,21 @@
         <w:rPr>
           <w:rFonts w:ascii="Arial" w:hAnsi="Arial" w:cs="Arial"/>
         </w:rPr>
-        <w:t>all device IDs in gender_age_train are unique and there are 74,645</w:t>
+        <w:t xml:space="preserve">all device IDs in </w:t>
+      </w:r>
+      <w:proofErr w:type="spellStart"/>
+      <w:r>
+        <w:rPr>
+          <w:rFonts w:ascii="Arial" w:hAnsi="Arial" w:cs="Arial"/>
+        </w:rPr>
+        <w:t>gender_age_train</w:t>
+      </w:r>
+      <w:proofErr w:type="spellEnd"/>
+      <w:r>
+        <w:rPr>
+          <w:rFonts w:ascii="Arial" w:hAnsi="Arial" w:cs="Arial"/>
+        </w:rPr>
+        <w:t xml:space="preserve"> are unique and there are 74,645</w:t>
       </w:r>
     </w:p>
     <w:p>
@@ -5257,7 +5572,21 @@
         <w:rPr>
           <w:rFonts w:ascii="Arial" w:hAnsi="Arial" w:cs="Arial"/>
         </w:rPr>
-        <w:t>all device IDs in gender_age_test are unique and there are 112,071</w:t>
+        <w:t xml:space="preserve">all device IDs in </w:t>
+      </w:r>
+      <w:proofErr w:type="spellStart"/>
+      <w:r>
+        <w:rPr>
+          <w:rFonts w:ascii="Arial" w:hAnsi="Arial" w:cs="Arial"/>
+        </w:rPr>
+        <w:t>gender_age_test</w:t>
+      </w:r>
+      <w:proofErr w:type="spellEnd"/>
+      <w:r>
+        <w:rPr>
+          <w:rFonts w:ascii="Arial" w:hAnsi="Arial" w:cs="Arial"/>
+        </w:rPr>
+        <w:t xml:space="preserve"> are unique and there are 112,071</w:t>
       </w:r>
     </w:p>
     <w:p>
@@ -5301,13 +5630,41 @@
         <w:rPr>
           <w:rFonts w:ascii="Arial" w:hAnsi="Arial" w:cs="Arial"/>
         </w:rPr>
-        <w:t xml:space="preserve">In short, device_id is a </w:t>
-      </w:r>
-      <w:r>
-        <w:rPr>
-          <w:rFonts w:ascii="Arial" w:hAnsi="Arial" w:cs="Arial"/>
-        </w:rPr>
-        <w:t>primary key for the combined gender_age table.</w:t>
+        <w:t xml:space="preserve">In short, </w:t>
+      </w:r>
+      <w:proofErr w:type="spellStart"/>
+      <w:r>
+        <w:rPr>
+          <w:rFonts w:ascii="Arial" w:hAnsi="Arial" w:cs="Arial"/>
+        </w:rPr>
+        <w:t>device_id</w:t>
+      </w:r>
+      <w:proofErr w:type="spellEnd"/>
+      <w:r>
+        <w:rPr>
+          <w:rFonts w:ascii="Arial" w:hAnsi="Arial" w:cs="Arial"/>
+        </w:rPr>
+        <w:t xml:space="preserve"> is a </w:t>
+      </w:r>
+      <w:r>
+        <w:rPr>
+          <w:rFonts w:ascii="Arial" w:hAnsi="Arial" w:cs="Arial"/>
+        </w:rPr>
+        <w:t xml:space="preserve">primary key for the combined </w:t>
+      </w:r>
+      <w:proofErr w:type="spellStart"/>
+      <w:r>
+        <w:rPr>
+          <w:rFonts w:ascii="Arial" w:hAnsi="Arial" w:cs="Arial"/>
+        </w:rPr>
+        <w:t>gender_age</w:t>
+      </w:r>
+      <w:proofErr w:type="spellEnd"/>
+      <w:r>
+        <w:rPr>
+          <w:rFonts w:ascii="Arial" w:hAnsi="Arial" w:cs="Arial"/>
+        </w:rPr>
+        <w:t xml:space="preserve"> table.</w:t>
       </w:r>
     </w:p>
     <w:p>
@@ -5350,6 +5707,7 @@
         </w:rPr>
         <w:t xml:space="preserve">The next check is on </w:t>
       </w:r>
+      <w:proofErr w:type="spellStart"/>
       <w:r>
         <w:rPr>
           <w:rFonts w:ascii="Arial" w:hAnsi="Arial" w:cs="Arial"/>
@@ -5357,11 +5715,26 @@
         </w:rPr>
         <w:t>phone_brand_device_model</w:t>
       </w:r>
-      <w:r>
-        <w:rPr>
-          <w:rFonts w:ascii="Arial" w:hAnsi="Arial" w:cs="Arial"/>
-        </w:rPr>
-        <w:t xml:space="preserve">. At first glance, we see that it has 529 more rows than the combined gender_age table. </w:t>
+      <w:proofErr w:type="spellEnd"/>
+      <w:r>
+        <w:rPr>
+          <w:rFonts w:ascii="Arial" w:hAnsi="Arial" w:cs="Arial"/>
+        </w:rPr>
+        <w:t xml:space="preserve">. At first glance, we see that it has 529 more rows than the combined </w:t>
+      </w:r>
+      <w:proofErr w:type="spellStart"/>
+      <w:r>
+        <w:rPr>
+          <w:rFonts w:ascii="Arial" w:hAnsi="Arial" w:cs="Arial"/>
+        </w:rPr>
+        <w:t>gender_age</w:t>
+      </w:r>
+      <w:proofErr w:type="spellEnd"/>
+      <w:r>
+        <w:rPr>
+          <w:rFonts w:ascii="Arial" w:hAnsi="Arial" w:cs="Arial"/>
+        </w:rPr>
+        <w:t xml:space="preserve"> table. </w:t>
       </w:r>
       <w:r>
         <w:rPr>
@@ -5389,6 +5762,7 @@
         </w:rPr>
         <w:t xml:space="preserve">There are only 186,716 unique device IDs in </w:t>
       </w:r>
+      <w:proofErr w:type="spellStart"/>
       <w:r>
         <w:rPr>
           <w:rFonts w:ascii="Arial" w:hAnsi="Arial" w:cs="Arial"/>
@@ -5396,6 +5770,7 @@
         </w:rPr>
         <w:t>phone_brand_device_model</w:t>
       </w:r>
+      <w:proofErr w:type="spellEnd"/>
       <w:r>
         <w:rPr>
           <w:rFonts w:ascii="Arial" w:hAnsi="Arial" w:cs="Arial"/>
@@ -5408,6 +5783,7 @@
         </w:rPr>
         <w:t xml:space="preserve">because it hopefully means we have at least one record for every device in the </w:t>
       </w:r>
+      <w:proofErr w:type="spellStart"/>
       <w:r>
         <w:rPr>
           <w:rFonts w:ascii="Arial" w:hAnsi="Arial" w:cs="Arial"/>
@@ -5415,11 +5791,26 @@
         </w:rPr>
         <w:t>gender_age</w:t>
       </w:r>
-      <w:r>
-        <w:rPr>
-          <w:rFonts w:ascii="Arial" w:hAnsi="Arial" w:cs="Arial"/>
-        </w:rPr>
-        <w:t xml:space="preserve"> table. However, it also means there are some duplicate device IDs, and we will have to determine how to pick one of the duplicates.</w:t>
+      <w:proofErr w:type="spellEnd"/>
+      <w:r>
+        <w:rPr>
+          <w:rFonts w:ascii="Arial" w:hAnsi="Arial" w:cs="Arial"/>
+        </w:rPr>
+        <w:t xml:space="preserve"> table. However, it also means there are some duplicate device IDs, and we </w:t>
+      </w:r>
+      <w:proofErr w:type="gramStart"/>
+      <w:r>
+        <w:rPr>
+          <w:rFonts w:ascii="Arial" w:hAnsi="Arial" w:cs="Arial"/>
+        </w:rPr>
+        <w:t>will have to</w:t>
+      </w:r>
+      <w:proofErr w:type="gramEnd"/>
+      <w:r>
+        <w:rPr>
+          <w:rFonts w:ascii="Arial" w:hAnsi="Arial" w:cs="Arial"/>
+        </w:rPr>
+        <w:t xml:space="preserve"> determine how to pick one of the duplicates.</w:t>
       </w:r>
       <w:r>
         <w:rPr>
@@ -5447,6 +5838,7 @@
         </w:rPr>
         <w:t xml:space="preserve">There are 529 duplicate device IDs in </w:t>
       </w:r>
+      <w:proofErr w:type="spellStart"/>
       <w:r>
         <w:rPr>
           <w:rFonts w:ascii="Arial" w:hAnsi="Arial" w:cs="Arial"/>
@@ -5454,11 +5846,61 @@
         </w:rPr>
         <w:t>phone_brand_device_model</w:t>
       </w:r>
-      <w:r>
-        <w:rPr>
-          <w:rFonts w:ascii="Arial" w:hAnsi="Arial" w:cs="Arial"/>
-        </w:rPr>
-        <w:t>. Of these, 523 are “good duplicates”, meaning that the entire row is duplicated so the phone_brand and device_model does not change. The remaining 6 duplicates do change, and there really is no good reason to pick one over another. We don’t know about the timing of the device change, so we have three options: keep the first, keep the last, or throw out these devices from the training set entirely. I’ve decided to keep the first.</w:t>
+      <w:proofErr w:type="spellEnd"/>
+      <w:r>
+        <w:rPr>
+          <w:rFonts w:ascii="Arial" w:hAnsi="Arial" w:cs="Arial"/>
+        </w:rPr>
+        <w:t xml:space="preserve">. Of these, 523 are “good duplicates”, meaning that the entire row is duplicated so the </w:t>
+      </w:r>
+      <w:proofErr w:type="spellStart"/>
+      <w:r>
+        <w:rPr>
+          <w:rFonts w:ascii="Arial" w:hAnsi="Arial" w:cs="Arial"/>
+        </w:rPr>
+        <w:t>phone_brand</w:t>
+      </w:r>
+      <w:proofErr w:type="spellEnd"/>
+      <w:r>
+        <w:rPr>
+          <w:rFonts w:ascii="Arial" w:hAnsi="Arial" w:cs="Arial"/>
+        </w:rPr>
+        <w:t xml:space="preserve"> and </w:t>
+      </w:r>
+      <w:proofErr w:type="spellStart"/>
+      <w:r>
+        <w:rPr>
+          <w:rFonts w:ascii="Arial" w:hAnsi="Arial" w:cs="Arial"/>
+        </w:rPr>
+        <w:t>device_model</w:t>
+      </w:r>
+      <w:proofErr w:type="spellEnd"/>
+      <w:r>
+        <w:rPr>
+          <w:rFonts w:ascii="Arial" w:hAnsi="Arial" w:cs="Arial"/>
+        </w:rPr>
+        <w:t xml:space="preserve"> does not change. The remaining 6 duplicates do change, and there </w:t>
+      </w:r>
+      <w:proofErr w:type="gramStart"/>
+      <w:r>
+        <w:rPr>
+          <w:rFonts w:ascii="Arial" w:hAnsi="Arial" w:cs="Arial"/>
+        </w:rPr>
+        <w:t xml:space="preserve">really </w:t>
+      </w:r>
+      <w:r>
+        <w:rPr>
+          <w:rFonts w:ascii="Arial" w:hAnsi="Arial" w:cs="Arial"/>
+        </w:rPr>
+        <w:lastRenderedPageBreak/>
+        <w:t>is</w:t>
+      </w:r>
+      <w:proofErr w:type="gramEnd"/>
+      <w:r>
+        <w:rPr>
+          <w:rFonts w:ascii="Arial" w:hAnsi="Arial" w:cs="Arial"/>
+        </w:rPr>
+        <w:t xml:space="preserve"> no good reason to pick one over another. We don’t know about the timing of the device change, so we have three options: keep the first, keep the last, or throw out these devices from the training set entirely. I’ve decided to keep the first.</w:t>
       </w:r>
     </w:p>
     <w:p>
@@ -5472,7 +5914,6 @@
           <w:rFonts w:ascii="Arial" w:hAnsi="Arial" w:cs="Arial"/>
           <w:i/>
         </w:rPr>
-        <w:lastRenderedPageBreak/>
         <w:t>Other Tables Checks</w:t>
       </w:r>
     </w:p>
@@ -5493,7 +5934,21 @@
         <w:rPr>
           <w:rFonts w:ascii="Arial" w:hAnsi="Arial" w:cs="Arial"/>
         </w:rPr>
-        <w:t xml:space="preserve">We expect event_id to be a primary key for the </w:t>
+        <w:t xml:space="preserve">We expect </w:t>
+      </w:r>
+      <w:proofErr w:type="spellStart"/>
+      <w:r>
+        <w:rPr>
+          <w:rFonts w:ascii="Arial" w:hAnsi="Arial" w:cs="Arial"/>
+        </w:rPr>
+        <w:t>event_id</w:t>
+      </w:r>
+      <w:proofErr w:type="spellEnd"/>
+      <w:r>
+        <w:rPr>
+          <w:rFonts w:ascii="Arial" w:hAnsi="Arial" w:cs="Arial"/>
+        </w:rPr>
+        <w:t xml:space="preserve"> to be a primary key for the </w:t>
       </w:r>
       <w:r>
         <w:rPr>
@@ -5528,6 +5983,7 @@
           <w:rFonts w:ascii="Arial" w:hAnsi="Arial" w:cs="Arial"/>
         </w:rPr>
       </w:pPr>
+      <w:proofErr w:type="spellStart"/>
       <w:r>
         <w:rPr>
           <w:rFonts w:ascii="Arial" w:hAnsi="Arial" w:cs="Arial"/>
@@ -5535,11 +5991,54 @@
         </w:rPr>
         <w:t>App_events</w:t>
       </w:r>
-      <w:r>
-        <w:rPr>
-          <w:rFonts w:ascii="Arial" w:hAnsi="Arial" w:cs="Arial"/>
-        </w:rPr>
-        <w:t xml:space="preserve"> is a log of the apps that are installed and whether they are active during a particular event ID. It doesn’t have a primary key, but the combination of event_id and app_id should be unique.</w:t>
+      <w:proofErr w:type="spellEnd"/>
+      <w:r>
+        <w:rPr>
+          <w:rFonts w:ascii="Arial" w:hAnsi="Arial" w:cs="Arial"/>
+        </w:rPr>
+        <w:t xml:space="preserve"> is a log of the apps that are installed and whether they are active during a </w:t>
+      </w:r>
+      <w:proofErr w:type="gramStart"/>
+      <w:r>
+        <w:rPr>
+          <w:rFonts w:ascii="Arial" w:hAnsi="Arial" w:cs="Arial"/>
+        </w:rPr>
+        <w:t>particular event</w:t>
+      </w:r>
+      <w:proofErr w:type="gramEnd"/>
+      <w:r>
+        <w:rPr>
+          <w:rFonts w:ascii="Arial" w:hAnsi="Arial" w:cs="Arial"/>
+        </w:rPr>
+        <w:t xml:space="preserve"> ID. It doesn’t have a primary key, but the combination of </w:t>
+      </w:r>
+      <w:proofErr w:type="spellStart"/>
+      <w:r>
+        <w:rPr>
+          <w:rFonts w:ascii="Arial" w:hAnsi="Arial" w:cs="Arial"/>
+        </w:rPr>
+        <w:t>event_id</w:t>
+      </w:r>
+      <w:proofErr w:type="spellEnd"/>
+      <w:r>
+        <w:rPr>
+          <w:rFonts w:ascii="Arial" w:hAnsi="Arial" w:cs="Arial"/>
+        </w:rPr>
+        <w:t xml:space="preserve"> and </w:t>
+      </w:r>
+      <w:proofErr w:type="spellStart"/>
+      <w:r>
+        <w:rPr>
+          <w:rFonts w:ascii="Arial" w:hAnsi="Arial" w:cs="Arial"/>
+        </w:rPr>
+        <w:t>app_id</w:t>
+      </w:r>
+      <w:proofErr w:type="spellEnd"/>
+      <w:r>
+        <w:rPr>
+          <w:rFonts w:ascii="Arial" w:hAnsi="Arial" w:cs="Arial"/>
+        </w:rPr>
+        <w:t xml:space="preserve"> should be unique.</w:t>
       </w:r>
       <w:r>
         <w:rPr>
@@ -5563,7 +6062,49 @@
         <w:rPr>
           <w:rFonts w:ascii="Arial" w:hAnsi="Arial" w:cs="Arial"/>
         </w:rPr>
-        <w:t>-app-events-pk-check.R), and all 32,473,067 concatenations of event_id and app_id are unique.</w:t>
+        <w:t>-app-events-pk-</w:t>
+      </w:r>
+      <w:proofErr w:type="gramStart"/>
+      <w:r>
+        <w:rPr>
+          <w:rFonts w:ascii="Arial" w:hAnsi="Arial" w:cs="Arial"/>
+        </w:rPr>
+        <w:t>check.R</w:t>
+      </w:r>
+      <w:proofErr w:type="gramEnd"/>
+      <w:r>
+        <w:rPr>
+          <w:rFonts w:ascii="Arial" w:hAnsi="Arial" w:cs="Arial"/>
+        </w:rPr>
+        <w:t xml:space="preserve">), and all 32,473,067 concatenations of </w:t>
+      </w:r>
+      <w:proofErr w:type="spellStart"/>
+      <w:r>
+        <w:rPr>
+          <w:rFonts w:ascii="Arial" w:hAnsi="Arial" w:cs="Arial"/>
+        </w:rPr>
+        <w:t>event_id</w:t>
+      </w:r>
+      <w:proofErr w:type="spellEnd"/>
+      <w:r>
+        <w:rPr>
+          <w:rFonts w:ascii="Arial" w:hAnsi="Arial" w:cs="Arial"/>
+        </w:rPr>
+        <w:t xml:space="preserve"> and </w:t>
+      </w:r>
+      <w:proofErr w:type="spellStart"/>
+      <w:r>
+        <w:rPr>
+          <w:rFonts w:ascii="Arial" w:hAnsi="Arial" w:cs="Arial"/>
+        </w:rPr>
+        <w:t>app_id</w:t>
+      </w:r>
+      <w:proofErr w:type="spellEnd"/>
+      <w:r>
+        <w:rPr>
+          <w:rFonts w:ascii="Arial" w:hAnsi="Arial" w:cs="Arial"/>
+        </w:rPr>
+        <w:t xml:space="preserve"> are unique.</w:t>
       </w:r>
     </w:p>
     <w:p>
@@ -5585,6 +6126,7 @@
         </w:rPr>
         <w:t xml:space="preserve">The same should be true for </w:t>
       </w:r>
+      <w:proofErr w:type="spellStart"/>
       <w:r>
         <w:rPr>
           <w:rFonts w:ascii="Arial" w:hAnsi="Arial" w:cs="Arial"/>
@@ -5592,11 +6134,54 @@
         </w:rPr>
         <w:t>app_labels</w:t>
       </w:r>
-      <w:r>
-        <w:rPr>
-          <w:rFonts w:ascii="Arial" w:hAnsi="Arial" w:cs="Arial"/>
-        </w:rPr>
-        <w:t xml:space="preserve"> over the app_id and label_id fields. An app_id can have multiple labels. There happen to be 491 duplicates, but the duplicates can be removed by only keeping one of them.</w:t>
+      <w:proofErr w:type="spellEnd"/>
+      <w:r>
+        <w:rPr>
+          <w:rFonts w:ascii="Arial" w:hAnsi="Arial" w:cs="Arial"/>
+        </w:rPr>
+        <w:t xml:space="preserve"> over the </w:t>
+      </w:r>
+      <w:proofErr w:type="spellStart"/>
+      <w:r>
+        <w:rPr>
+          <w:rFonts w:ascii="Arial" w:hAnsi="Arial" w:cs="Arial"/>
+        </w:rPr>
+        <w:t>app_id</w:t>
+      </w:r>
+      <w:proofErr w:type="spellEnd"/>
+      <w:r>
+        <w:rPr>
+          <w:rFonts w:ascii="Arial" w:hAnsi="Arial" w:cs="Arial"/>
+        </w:rPr>
+        <w:t xml:space="preserve"> and </w:t>
+      </w:r>
+      <w:proofErr w:type="spellStart"/>
+      <w:r>
+        <w:rPr>
+          <w:rFonts w:ascii="Arial" w:hAnsi="Arial" w:cs="Arial"/>
+        </w:rPr>
+        <w:t>label_id</w:t>
+      </w:r>
+      <w:proofErr w:type="spellEnd"/>
+      <w:r>
+        <w:rPr>
+          <w:rFonts w:ascii="Arial" w:hAnsi="Arial" w:cs="Arial"/>
+        </w:rPr>
+        <w:t xml:space="preserve"> fields. An </w:t>
+      </w:r>
+      <w:proofErr w:type="spellStart"/>
+      <w:r>
+        <w:rPr>
+          <w:rFonts w:ascii="Arial" w:hAnsi="Arial" w:cs="Arial"/>
+        </w:rPr>
+        <w:t>app_id</w:t>
+      </w:r>
+      <w:proofErr w:type="spellEnd"/>
+      <w:r>
+        <w:rPr>
+          <w:rFonts w:ascii="Arial" w:hAnsi="Arial" w:cs="Arial"/>
+        </w:rPr>
+        <w:t xml:space="preserve"> can have multiple labels. There happen to be 491 duplicates, but the duplicates can be removed by only keeping one of them.</w:t>
       </w:r>
     </w:p>
     <w:p>
@@ -5618,12 +6203,21 @@
         </w:rPr>
         <w:t xml:space="preserve">In the </w:t>
       </w:r>
+      <w:proofErr w:type="spellStart"/>
       <w:r>
         <w:rPr>
           <w:rFonts w:ascii="Arial" w:hAnsi="Arial" w:cs="Arial"/>
           <w:b/>
         </w:rPr>
-        <w:t xml:space="preserve">label_categories </w:t>
+        <w:t>label_categories</w:t>
+      </w:r>
+      <w:proofErr w:type="spellEnd"/>
+      <w:r>
+        <w:rPr>
+          <w:rFonts w:ascii="Arial" w:hAnsi="Arial" w:cs="Arial"/>
+          <w:b/>
+        </w:rPr>
+        <w:t xml:space="preserve"> </w:t>
       </w:r>
       <w:r>
         <w:rPr>
@@ -6250,6 +6844,7 @@
                 <w:szCs w:val="20"/>
               </w:rPr>
             </w:pPr>
+            <w:proofErr w:type="spellStart"/>
             <w:r>
               <w:rPr>
                 <w:rFonts w:ascii="Arial" w:hAnsi="Arial" w:cs="Arial"/>
@@ -6258,6 +6853,7 @@
               </w:rPr>
               <w:t>Dist</w:t>
             </w:r>
+            <w:proofErr w:type="spellEnd"/>
           </w:p>
         </w:tc>
         <w:tc>
@@ -6555,7 +7151,21 @@
         <w:rPr>
           <w:rFonts w:ascii="Arial" w:hAnsi="Arial" w:cs="Arial"/>
         </w:rPr>
-        <w:t>From the table above we see that men account for 64% of the devices while women account for 36%. This distribution across groups also acts as a great benchmark, a topic which I will expand on further in</w:t>
+        <w:t xml:space="preserve">From the </w:t>
+      </w:r>
+      <w:proofErr w:type="gramStart"/>
+      <w:r>
+        <w:rPr>
+          <w:rFonts w:ascii="Arial" w:hAnsi="Arial" w:cs="Arial"/>
+        </w:rPr>
+        <w:t>table</w:t>
+      </w:r>
+      <w:proofErr w:type="gramEnd"/>
+      <w:r>
+        <w:rPr>
+          <w:rFonts w:ascii="Arial" w:hAnsi="Arial" w:cs="Arial"/>
+        </w:rPr>
+        <w:t xml:space="preserve"> above we see that men account for 64% of the devices while women account for 36%. This distribution across groups also acts as a great benchmark, a topic which I will expand on further in</w:t>
       </w:r>
       <w:r>
         <w:rPr>
@@ -6604,6 +7214,7 @@
           <w:rFonts w:ascii="Arial" w:hAnsi="Arial" w:cs="Arial"/>
           <w:noProof/>
         </w:rPr>
+        <w:lastRenderedPageBreak/>
         <w:drawing>
           <wp:anchor distT="0" distB="0" distL="114300" distR="114300" simplePos="0" relativeHeight="251658240" behindDoc="0" locked="0" layoutInCell="1" allowOverlap="1">
             <wp:simplePos x="0" y="0"/>
@@ -6628,7 +7239,7 @@
                     <pic:cNvPicPr/>
                   </pic:nvPicPr>
                   <pic:blipFill rotWithShape="1">
-                    <a:blip r:embed="rId10">
+                    <a:blip r:embed="rId11">
                       <a:extLst>
                         <a:ext uri="{28A0092B-C50C-407E-A947-70E740481C1C}">
                           <a14:useLocalDpi xmlns:a14="http://schemas.microsoft.com/office/drawing/2010/main" val="0"/>
@@ -6763,7 +7374,21 @@
         <w:rPr>
           <w:rFonts w:ascii="Arial" w:hAnsi="Arial" w:cs="Arial"/>
         </w:rPr>
-        <w:t>. There are multiple algorithms which can perform this as explained in detail in the sklearn documentation</w:t>
+        <w:t xml:space="preserve">. There are multiple algorithms which can perform this as explained in detail in the </w:t>
+      </w:r>
+      <w:proofErr w:type="spellStart"/>
+      <w:r>
+        <w:rPr>
+          <w:rFonts w:ascii="Arial" w:hAnsi="Arial" w:cs="Arial"/>
+        </w:rPr>
+        <w:t>sklearn</w:t>
+      </w:r>
+      <w:proofErr w:type="spellEnd"/>
+      <w:r>
+        <w:rPr>
+          <w:rFonts w:ascii="Arial" w:hAnsi="Arial" w:cs="Arial"/>
+        </w:rPr>
+        <w:t xml:space="preserve"> documentation</w:t>
       </w:r>
       <w:r>
         <w:rPr>
@@ -6862,7 +7487,21 @@
         <w:rPr>
           <w:rFonts w:ascii="Arial" w:hAnsi="Arial" w:cs="Arial"/>
         </w:rPr>
-        <w:t>ribution-weighted probabilities, and the top score on Kaggle.</w:t>
+        <w:t xml:space="preserve">ribution-weighted probabilities, and the top score on </w:t>
+      </w:r>
+      <w:proofErr w:type="spellStart"/>
+      <w:r>
+        <w:rPr>
+          <w:rFonts w:ascii="Arial" w:hAnsi="Arial" w:cs="Arial"/>
+        </w:rPr>
+        <w:t>Kaggle</w:t>
+      </w:r>
+      <w:proofErr w:type="spellEnd"/>
+      <w:r>
+        <w:rPr>
+          <w:rFonts w:ascii="Arial" w:hAnsi="Arial" w:cs="Arial"/>
+        </w:rPr>
+        <w:t>.</w:t>
       </w:r>
     </w:p>
     <w:p>
@@ -6930,7 +7569,14 @@
         <w:rPr>
           <w:rFonts w:ascii="Arial" w:hAnsi="Arial" w:cs="Arial"/>
         </w:rPr>
-        <w:t>The log loss is easy to calculate in this case because p</w:t>
+        <w:t xml:space="preserve">The log loss is easy to calculate in this case because </w:t>
+      </w:r>
+      <w:proofErr w:type="spellStart"/>
+      <w:r>
+        <w:rPr>
+          <w:rFonts w:ascii="Arial" w:hAnsi="Arial" w:cs="Arial"/>
+        </w:rPr>
+        <w:t>p</w:t>
       </w:r>
       <w:r>
         <w:rPr>
@@ -6940,6 +7586,7 @@
         </w:rPr>
         <w:t>ij</w:t>
       </w:r>
+      <w:proofErr w:type="spellEnd"/>
       <w:r>
         <w:rPr>
           <w:rFonts w:ascii="Arial" w:hAnsi="Arial" w:cs="Arial"/>
@@ -7198,13 +7845,34 @@
         <w:rPr>
           <w:rFonts w:ascii="Arial" w:hAnsi="Arial" w:cs="Arial"/>
         </w:rPr>
-        <w:t>eats all devices the same but it at least attempts to use some information in the data. When</w:t>
-      </w:r>
-      <w:r>
-        <w:rPr>
-          <w:rFonts w:ascii="Arial" w:hAnsi="Arial" w:cs="Arial"/>
-        </w:rPr>
-        <w:t xml:space="preserve"> I submitted to Kaggle based on the actual distribution of the group, it returned a log loss score of </w:t>
+        <w:t xml:space="preserve">eats all devices the same but it </w:t>
+      </w:r>
+      <w:r>
+        <w:rPr>
+          <w:rFonts w:ascii="Arial" w:hAnsi="Arial" w:cs="Arial"/>
+        </w:rPr>
+        <w:lastRenderedPageBreak/>
+        <w:t>at least attempts to use some information in the data. When</w:t>
+      </w:r>
+      <w:r>
+        <w:rPr>
+          <w:rFonts w:ascii="Arial" w:hAnsi="Arial" w:cs="Arial"/>
+        </w:rPr>
+        <w:t xml:space="preserve"> I submitted to </w:t>
+      </w:r>
+      <w:proofErr w:type="spellStart"/>
+      <w:r>
+        <w:rPr>
+          <w:rFonts w:ascii="Arial" w:hAnsi="Arial" w:cs="Arial"/>
+        </w:rPr>
+        <w:t>Kaggle</w:t>
+      </w:r>
+      <w:proofErr w:type="spellEnd"/>
+      <w:r>
+        <w:rPr>
+          <w:rFonts w:ascii="Arial" w:hAnsi="Arial" w:cs="Arial"/>
+        </w:rPr>
+        <w:t xml:space="preserve"> based on the actual distribution of the group, it returned a log loss score of </w:t>
       </w:r>
       <w:r>
         <w:rPr>
@@ -7250,27 +7918,50 @@
           <w:rFonts w:ascii="Arial" w:hAnsi="Arial" w:cs="Arial"/>
           <w:b/>
         </w:rPr>
-        <w:t>Top Score on Kaggle</w:t>
-      </w:r>
-    </w:p>
-    <w:p>
-      <w:pPr>
-        <w:rPr>
-          <w:rFonts w:ascii="Arial" w:hAnsi="Arial" w:cs="Arial"/>
-        </w:rPr>
-      </w:pPr>
-    </w:p>
-    <w:p>
-      <w:pPr>
-        <w:rPr>
-          <w:rFonts w:ascii="Arial" w:hAnsi="Arial" w:cs="Arial"/>
-        </w:rPr>
-      </w:pPr>
-      <w:r>
-        <w:rPr>
-          <w:rFonts w:ascii="Arial" w:hAnsi="Arial" w:cs="Arial"/>
-        </w:rPr>
-        <w:t xml:space="preserve">Since this was a Kaggle competition, we have access to see how other teams’ models performed. The winning score on the private leaderboard is </w:t>
+        <w:t xml:space="preserve">Top Score on </w:t>
+      </w:r>
+      <w:proofErr w:type="spellStart"/>
+      <w:r>
+        <w:rPr>
+          <w:rFonts w:ascii="Arial" w:hAnsi="Arial" w:cs="Arial"/>
+          <w:b/>
+        </w:rPr>
+        <w:t>Kaggle</w:t>
+      </w:r>
+      <w:proofErr w:type="spellEnd"/>
+    </w:p>
+    <w:p>
+      <w:pPr>
+        <w:rPr>
+          <w:rFonts w:ascii="Arial" w:hAnsi="Arial" w:cs="Arial"/>
+        </w:rPr>
+      </w:pPr>
+    </w:p>
+    <w:p>
+      <w:pPr>
+        <w:rPr>
+          <w:rFonts w:ascii="Arial" w:hAnsi="Arial" w:cs="Arial"/>
+        </w:rPr>
+      </w:pPr>
+      <w:r>
+        <w:rPr>
+          <w:rFonts w:ascii="Arial" w:hAnsi="Arial" w:cs="Arial"/>
+        </w:rPr>
+        <w:t xml:space="preserve">Since this was a </w:t>
+      </w:r>
+      <w:proofErr w:type="spellStart"/>
+      <w:r>
+        <w:rPr>
+          <w:rFonts w:ascii="Arial" w:hAnsi="Arial" w:cs="Arial"/>
+        </w:rPr>
+        <w:t>Kaggle</w:t>
+      </w:r>
+      <w:proofErr w:type="spellEnd"/>
+      <w:r>
+        <w:rPr>
+          <w:rFonts w:ascii="Arial" w:hAnsi="Arial" w:cs="Arial"/>
+        </w:rPr>
+        <w:t xml:space="preserve"> competition, we have access to see how other teams’ models performed. The winning score on the private leaderboard is </w:t>
       </w:r>
       <w:r>
         <w:rPr>
@@ -7354,7 +8045,6 @@
               <w:rPr>
                 <w:rFonts w:ascii="Arial" w:hAnsi="Arial" w:cs="Arial"/>
               </w:rPr>
-              <w:lastRenderedPageBreak/>
               <w:t>Benchmark</w:t>
             </w:r>
           </w:p>
@@ -7398,11 +8088,19 @@
                 <w:rFonts w:ascii="Arial" w:hAnsi="Arial" w:cs="Arial"/>
               </w:rPr>
             </w:pPr>
-            <w:r>
-              <w:rPr>
-                <w:rFonts w:ascii="Arial" w:hAnsi="Arial" w:cs="Arial"/>
-              </w:rPr>
-              <w:t>Avg Probability</w:t>
+            <w:proofErr w:type="spellStart"/>
+            <w:r>
+              <w:rPr>
+                <w:rFonts w:ascii="Arial" w:hAnsi="Arial" w:cs="Arial"/>
+              </w:rPr>
+              <w:t>Avg</w:t>
+            </w:r>
+            <w:proofErr w:type="spellEnd"/>
+            <w:r>
+              <w:rPr>
+                <w:rFonts w:ascii="Arial" w:hAnsi="Arial" w:cs="Arial"/>
+              </w:rPr>
+              <w:t xml:space="preserve"> Probability</w:t>
             </w:r>
           </w:p>
         </w:tc>
@@ -7423,12 +8121,21 @@
                 <w:b w:val="0"/>
               </w:rPr>
             </w:pPr>
+            <w:proofErr w:type="spellStart"/>
             <w:r>
               <w:rPr>
                 <w:rFonts w:ascii="Arial" w:hAnsi="Arial" w:cs="Arial"/>
                 <w:b w:val="0"/>
               </w:rPr>
-              <w:t>Kaggle – 1</w:t>
+              <w:t>Kaggle</w:t>
+            </w:r>
+            <w:proofErr w:type="spellEnd"/>
+            <w:r>
+              <w:rPr>
+                <w:rFonts w:ascii="Arial" w:hAnsi="Arial" w:cs="Arial"/>
+                <w:b w:val="0"/>
+              </w:rPr>
+              <w:t xml:space="preserve"> – 1</w:t>
             </w:r>
             <w:r>
               <w:rPr>
@@ -7501,12 +8208,21 @@
                 <w:b w:val="0"/>
               </w:rPr>
             </w:pPr>
+            <w:proofErr w:type="spellStart"/>
             <w:r>
               <w:rPr>
                 <w:rFonts w:ascii="Arial" w:hAnsi="Arial" w:cs="Arial"/>
                 <w:b w:val="0"/>
               </w:rPr>
-              <w:t>Kaggle – 2</w:t>
+              <w:t>Kaggle</w:t>
+            </w:r>
+            <w:proofErr w:type="spellEnd"/>
+            <w:r>
+              <w:rPr>
+                <w:rFonts w:ascii="Arial" w:hAnsi="Arial" w:cs="Arial"/>
+                <w:b w:val="0"/>
+              </w:rPr>
+              <w:t xml:space="preserve"> – 2</w:t>
             </w:r>
             <w:r>
               <w:rPr>
@@ -7583,12 +8299,21 @@
                 <w:b w:val="0"/>
               </w:rPr>
             </w:pPr>
+            <w:proofErr w:type="spellStart"/>
             <w:r>
               <w:rPr>
                 <w:rFonts w:ascii="Arial" w:hAnsi="Arial" w:cs="Arial"/>
                 <w:b w:val="0"/>
               </w:rPr>
-              <w:t>Kaggle – 3</w:t>
+              <w:t>Kaggle</w:t>
+            </w:r>
+            <w:proofErr w:type="spellEnd"/>
+            <w:r>
+              <w:rPr>
+                <w:rFonts w:ascii="Arial" w:hAnsi="Arial" w:cs="Arial"/>
+                <w:b w:val="0"/>
+              </w:rPr>
+              <w:t xml:space="preserve"> – 3</w:t>
             </w:r>
             <w:r>
               <w:rPr>
@@ -7661,12 +8386,21 @@
                 <w:b w:val="0"/>
               </w:rPr>
             </w:pPr>
+            <w:proofErr w:type="spellStart"/>
             <w:r>
               <w:rPr>
                 <w:rFonts w:ascii="Arial" w:hAnsi="Arial" w:cs="Arial"/>
                 <w:b w:val="0"/>
               </w:rPr>
-              <w:t>Dist of labeled data</w:t>
+              <w:t>Dist</w:t>
+            </w:r>
+            <w:proofErr w:type="spellEnd"/>
+            <w:r>
+              <w:rPr>
+                <w:rFonts w:ascii="Arial" w:hAnsi="Arial" w:cs="Arial"/>
+                <w:b w:val="0"/>
+              </w:rPr>
+              <w:t xml:space="preserve"> of labeled data</w:t>
             </w:r>
           </w:p>
         </w:tc>
@@ -7853,7 +8587,7 @@
         </w:rPr>
         <w:t xml:space="preserve">My goal is to create a sparse matrix on app IDs and label categories, with much inspiration coming from this </w:t>
       </w:r>
-      <w:hyperlink r:id="rId11" w:history="1">
+      <w:hyperlink r:id="rId12" w:history="1">
         <w:r>
           <w:rPr>
             <w:rStyle w:val="Hyperlink"/>
@@ -9559,7 +10293,7 @@
                     <pic:cNvPicPr/>
                   </pic:nvPicPr>
                   <pic:blipFill>
-                    <a:blip r:embed="rId12">
+                    <a:blip r:embed="rId13">
                       <a:extLst>
                         <a:ext uri="{28A0092B-C50C-407E-A947-70E740481C1C}">
                           <a14:useLocalDpi xmlns:a14="http://schemas.microsoft.com/office/drawing/2010/main" val="0"/>
@@ -9609,14 +10343,15 @@
           <w:rFonts w:ascii="Arial" w:hAnsi="Arial" w:cs="Arial"/>
         </w:rPr>
       </w:pPr>
+      <w:proofErr w:type="spellStart"/>
       <w:r>
         <w:rPr>
           <w:rFonts w:ascii="Arial" w:hAnsi="Arial" w:cs="Arial"/>
           <w:b/>
         </w:rPr>
-        <w:lastRenderedPageBreak/>
         <w:t>gender_age_final</w:t>
       </w:r>
+      <w:proofErr w:type="spellEnd"/>
       <w:r>
         <w:rPr>
           <w:rFonts w:ascii="Arial" w:hAnsi="Arial" w:cs="Arial"/>
@@ -9635,12 +10370,21 @@
           <w:rFonts w:ascii="Arial" w:hAnsi="Arial" w:cs="Arial"/>
         </w:rPr>
       </w:pPr>
+      <w:proofErr w:type="spellStart"/>
       <w:r>
         <w:rPr>
           <w:rFonts w:ascii="Arial" w:hAnsi="Arial" w:cs="Arial"/>
           <w:b/>
         </w:rPr>
-        <w:t xml:space="preserve">phone_brand_device_model </w:t>
+        <w:t>phone_brand_device_model</w:t>
+      </w:r>
+      <w:proofErr w:type="spellEnd"/>
+      <w:r>
+        <w:rPr>
+          <w:rFonts w:ascii="Arial" w:hAnsi="Arial" w:cs="Arial"/>
+          <w:b/>
+        </w:rPr>
+        <w:t xml:space="preserve"> </w:t>
       </w:r>
       <w:r>
         <w:rPr>
@@ -9660,12 +10404,21 @@
           <w:rFonts w:ascii="Arial" w:hAnsi="Arial" w:cs="Arial"/>
         </w:rPr>
       </w:pPr>
+      <w:proofErr w:type="spellStart"/>
       <w:r>
         <w:rPr>
           <w:rFonts w:ascii="Arial" w:hAnsi="Arial" w:cs="Arial"/>
           <w:b/>
         </w:rPr>
-        <w:t xml:space="preserve">events_final </w:t>
+        <w:t>events_final</w:t>
+      </w:r>
+      <w:proofErr w:type="spellEnd"/>
+      <w:r>
+        <w:rPr>
+          <w:rFonts w:ascii="Arial" w:hAnsi="Arial" w:cs="Arial"/>
+          <w:b/>
+        </w:rPr>
+        <w:t xml:space="preserve"> </w:t>
       </w:r>
       <w:r>
         <w:rPr>
@@ -9685,12 +10438,21 @@
           <w:rFonts w:ascii="Arial" w:hAnsi="Arial" w:cs="Arial"/>
         </w:rPr>
       </w:pPr>
+      <w:proofErr w:type="spellStart"/>
       <w:r>
         <w:rPr>
           <w:rFonts w:ascii="Arial" w:hAnsi="Arial" w:cs="Arial"/>
           <w:b/>
         </w:rPr>
-        <w:t xml:space="preserve">app_events_final </w:t>
+        <w:t>app_events_final</w:t>
+      </w:r>
+      <w:proofErr w:type="spellEnd"/>
+      <w:r>
+        <w:rPr>
+          <w:rFonts w:ascii="Arial" w:hAnsi="Arial" w:cs="Arial"/>
+          <w:b/>
+        </w:rPr>
+        <w:t xml:space="preserve"> </w:t>
       </w:r>
       <w:r>
         <w:rPr>
@@ -9710,12 +10472,21 @@
           <w:rFonts w:ascii="Arial" w:hAnsi="Arial" w:cs="Arial"/>
         </w:rPr>
       </w:pPr>
+      <w:proofErr w:type="spellStart"/>
       <w:r>
         <w:rPr>
           <w:rFonts w:ascii="Arial" w:hAnsi="Arial" w:cs="Arial"/>
           <w:b/>
         </w:rPr>
-        <w:t xml:space="preserve">app_labels_final </w:t>
+        <w:t>app_labels_final</w:t>
+      </w:r>
+      <w:proofErr w:type="spellEnd"/>
+      <w:r>
+        <w:rPr>
+          <w:rFonts w:ascii="Arial" w:hAnsi="Arial" w:cs="Arial"/>
+          <w:b/>
+        </w:rPr>
+        <w:t xml:space="preserve"> </w:t>
       </w:r>
       <w:r>
         <w:rPr>
@@ -9735,12 +10506,21 @@
           <w:rFonts w:ascii="Arial" w:hAnsi="Arial" w:cs="Arial"/>
         </w:rPr>
       </w:pPr>
+      <w:proofErr w:type="spellStart"/>
       <w:r>
         <w:rPr>
           <w:rFonts w:ascii="Arial" w:hAnsi="Arial" w:cs="Arial"/>
           <w:b/>
         </w:rPr>
-        <w:t xml:space="preserve">label_categories </w:t>
+        <w:t>label_categories</w:t>
+      </w:r>
+      <w:proofErr w:type="spellEnd"/>
+      <w:r>
+        <w:rPr>
+          <w:rFonts w:ascii="Arial" w:hAnsi="Arial" w:cs="Arial"/>
+          <w:b/>
+        </w:rPr>
+        <w:t xml:space="preserve"> </w:t>
       </w:r>
       <w:r>
         <w:rPr>
@@ -9802,8 +10582,23 @@
         <w:rPr>
           <w:rFonts w:ascii="Arial" w:hAnsi="Arial" w:cs="Arial"/>
         </w:rPr>
-        <w:t xml:space="preserve">. For example (from </w:t>
-      </w:r>
+        <w:t xml:space="preserve">. For </w:t>
+      </w:r>
+      <w:proofErr w:type="gramStart"/>
+      <w:r>
+        <w:rPr>
+          <w:rFonts w:ascii="Arial" w:hAnsi="Arial" w:cs="Arial"/>
+        </w:rPr>
+        <w:t>example</w:t>
+      </w:r>
+      <w:proofErr w:type="gramEnd"/>
+      <w:r>
+        <w:rPr>
+          <w:rFonts w:ascii="Arial" w:hAnsi="Arial" w:cs="Arial"/>
+        </w:rPr>
+        <w:t xml:space="preserve"> (from </w:t>
+      </w:r>
+      <w:proofErr w:type="spellStart"/>
       <w:r>
         <w:rPr>
           <w:rFonts w:ascii="Arial" w:hAnsi="Arial" w:cs="Arial"/>
@@ -9811,13 +10606,23 @@
         </w:rPr>
         <w:t>gender_age_train_final</w:t>
       </w:r>
+      <w:proofErr w:type="spellEnd"/>
       <w:r>
         <w:rPr>
           <w:rFonts w:ascii="Arial" w:hAnsi="Arial" w:cs="Arial"/>
           <w:b/>
         </w:rPr>
-        <w:t xml:space="preserve"> and gender_age_test_final</w:t>
-      </w:r>
+        <w:t xml:space="preserve"> and </w:t>
+      </w:r>
+      <w:proofErr w:type="spellStart"/>
+      <w:r>
+        <w:rPr>
+          <w:rFonts w:ascii="Arial" w:hAnsi="Arial" w:cs="Arial"/>
+          <w:b/>
+        </w:rPr>
+        <w:t>gender_age_test_final</w:t>
+      </w:r>
+      <w:proofErr w:type="spellEnd"/>
       <w:r>
         <w:rPr>
           <w:rFonts w:ascii="Arial" w:hAnsi="Arial" w:cs="Arial"/>
@@ -9860,12 +10665,14 @@
                 <w:rFonts w:ascii="Arial" w:hAnsi="Arial" w:cs="Arial"/>
               </w:rPr>
             </w:pPr>
+            <w:proofErr w:type="spellStart"/>
             <w:r>
               <w:rPr>
                 <w:rFonts w:ascii="Arial" w:hAnsi="Arial" w:cs="Arial"/>
               </w:rPr>
               <w:t>device_id</w:t>
             </w:r>
+            <w:proofErr w:type="spellEnd"/>
           </w:p>
         </w:tc>
         <w:tc>
@@ -9882,12 +10689,14 @@
                 <w:rFonts w:ascii="Arial" w:hAnsi="Arial" w:cs="Arial"/>
               </w:rPr>
             </w:pPr>
+            <w:proofErr w:type="spellStart"/>
             <w:r>
               <w:rPr>
                 <w:rFonts w:ascii="Arial" w:hAnsi="Arial" w:cs="Arial"/>
               </w:rPr>
               <w:t>device_id_enc</w:t>
             </w:r>
+            <w:proofErr w:type="spellEnd"/>
           </w:p>
         </w:tc>
       </w:tr>
@@ -10170,20 +10979,71 @@
         <w:rPr>
           <w:rFonts w:ascii="Arial" w:hAnsi="Arial" w:cs="Arial"/>
         </w:rPr>
-        <w:t xml:space="preserve">The benefit of encoding is that we save significantly on data size. We convert fields that have 15+ characters per row (e.g. device_id, app_id) into 6 characters or less depending on the number of unique values. For example, the </w:t>
-      </w:r>
+        <w:t xml:space="preserve">The benefit of encoding is that we save significantly on data size. We convert fields that have 15+ characters per row (e.g. </w:t>
+      </w:r>
+      <w:proofErr w:type="spellStart"/>
+      <w:r>
+        <w:rPr>
+          <w:rFonts w:ascii="Arial" w:hAnsi="Arial" w:cs="Arial"/>
+        </w:rPr>
+        <w:t>device_id</w:t>
+      </w:r>
+      <w:proofErr w:type="spellEnd"/>
+      <w:r>
+        <w:rPr>
+          <w:rFonts w:ascii="Arial" w:hAnsi="Arial" w:cs="Arial"/>
+        </w:rPr>
+        <w:t xml:space="preserve">, </w:t>
+      </w:r>
+      <w:proofErr w:type="spellStart"/>
+      <w:r>
+        <w:rPr>
+          <w:rFonts w:ascii="Arial" w:hAnsi="Arial" w:cs="Arial"/>
+        </w:rPr>
+        <w:t>app_id</w:t>
+      </w:r>
+      <w:proofErr w:type="spellEnd"/>
+      <w:r>
+        <w:rPr>
+          <w:rFonts w:ascii="Arial" w:hAnsi="Arial" w:cs="Arial"/>
+        </w:rPr>
+        <w:t xml:space="preserve">) into 6 characters or less depending on the number of unique values. For example, the </w:t>
+      </w:r>
+      <w:proofErr w:type="spellStart"/>
       <w:r>
         <w:rPr>
           <w:rFonts w:ascii="Arial" w:hAnsi="Arial" w:cs="Arial"/>
           <w:b/>
         </w:rPr>
-        <w:t xml:space="preserve">app_events </w:t>
-      </w:r>
-      <w:r>
-        <w:rPr>
-          <w:rFonts w:ascii="Arial" w:hAnsi="Arial" w:cs="Arial"/>
-        </w:rPr>
-        <w:t>table given by the competition is 989 MB. After encoding the app_id field, I shrunk the table down to 695 MB while still retaining 100% of the information.</w:t>
+        <w:t>app_events</w:t>
+      </w:r>
+      <w:proofErr w:type="spellEnd"/>
+      <w:r>
+        <w:rPr>
+          <w:rFonts w:ascii="Arial" w:hAnsi="Arial" w:cs="Arial"/>
+          <w:b/>
+        </w:rPr>
+        <w:t xml:space="preserve"> </w:t>
+      </w:r>
+      <w:r>
+        <w:rPr>
+          <w:rFonts w:ascii="Arial" w:hAnsi="Arial" w:cs="Arial"/>
+        </w:rPr>
+        <w:t xml:space="preserve">table given by the competition is 989 MB. After encoding the </w:t>
+      </w:r>
+      <w:proofErr w:type="spellStart"/>
+      <w:r>
+        <w:rPr>
+          <w:rFonts w:ascii="Arial" w:hAnsi="Arial" w:cs="Arial"/>
+        </w:rPr>
+        <w:t>app_id</w:t>
+      </w:r>
+      <w:proofErr w:type="spellEnd"/>
+      <w:r>
+        <w:rPr>
+          <w:rFonts w:ascii="Arial" w:hAnsi="Arial" w:cs="Arial"/>
+        </w:rPr>
+        <w:t xml:space="preserve"> field, I shrunk the table down to 695 MB while still retaining 100% of the information.</w:t>
       </w:r>
     </w:p>
     <w:p>
@@ -10225,6 +11085,7 @@
           <w:rFonts w:ascii="Arial" w:hAnsi="Arial" w:cs="Arial"/>
           <w:b/>
         </w:rPr>
+        <w:lastRenderedPageBreak/>
         <w:t>Data Cleaning</w:t>
       </w:r>
       <w:r>
@@ -10253,14 +11114,46 @@
         <w:rPr>
           <w:rFonts w:ascii="Arial" w:hAnsi="Arial" w:cs="Arial"/>
         </w:rPr>
-        <w:t xml:space="preserve">The sklearn preprocessing package has a handy function called </w:t>
-      </w:r>
+        <w:t xml:space="preserve">The </w:t>
+      </w:r>
+      <w:proofErr w:type="spellStart"/>
+      <w:r>
+        <w:rPr>
+          <w:rFonts w:ascii="Arial" w:hAnsi="Arial" w:cs="Arial"/>
+        </w:rPr>
+        <w:t>sklearn</w:t>
+      </w:r>
+      <w:proofErr w:type="spellEnd"/>
+      <w:r>
+        <w:rPr>
+          <w:rFonts w:ascii="Arial" w:hAnsi="Arial" w:cs="Arial"/>
+        </w:rPr>
+        <w:t xml:space="preserve"> preprocessing package has a handy function called </w:t>
+      </w:r>
+      <w:proofErr w:type="spellStart"/>
+      <w:proofErr w:type="gramStart"/>
       <w:r>
         <w:rPr>
           <w:rFonts w:ascii="Arial" w:hAnsi="Arial" w:cs="Arial"/>
           <w:i/>
         </w:rPr>
-        <w:t>LabelEncoder()</w:t>
+        <w:t>LabelEncoder</w:t>
+      </w:r>
+      <w:proofErr w:type="spellEnd"/>
+      <w:r>
+        <w:rPr>
+          <w:rFonts w:ascii="Arial" w:hAnsi="Arial" w:cs="Arial"/>
+          <w:i/>
+        </w:rPr>
+        <w:t>(</w:t>
+      </w:r>
+      <w:proofErr w:type="gramEnd"/>
+      <w:r>
+        <w:rPr>
+          <w:rFonts w:ascii="Arial" w:hAnsi="Arial" w:cs="Arial"/>
+          <w:i/>
+        </w:rPr>
+        <w:t>)</w:t>
       </w:r>
       <w:r>
         <w:rPr>
@@ -10364,33 +11257,63 @@
         <w:rPr>
           <w:rFonts w:ascii="Arial" w:hAnsi="Arial" w:cs="Arial"/>
         </w:rPr>
-        <w:t xml:space="preserve">I want to encode the device_id field. We know that </w:t>
-      </w:r>
+        <w:t xml:space="preserve">I want to encode the </w:t>
+      </w:r>
+      <w:proofErr w:type="spellStart"/>
+      <w:r>
+        <w:rPr>
+          <w:rFonts w:ascii="Arial" w:hAnsi="Arial" w:cs="Arial"/>
+        </w:rPr>
+        <w:t>device_id</w:t>
+      </w:r>
+      <w:proofErr w:type="spellEnd"/>
+      <w:r>
+        <w:rPr>
+          <w:rFonts w:ascii="Arial" w:hAnsi="Arial" w:cs="Arial"/>
+        </w:rPr>
+        <w:t xml:space="preserve"> field. We know that </w:t>
+      </w:r>
+      <w:proofErr w:type="spellStart"/>
       <w:r>
         <w:rPr>
           <w:rFonts w:ascii="Arial" w:hAnsi="Arial" w:cs="Arial"/>
           <w:i/>
         </w:rPr>
-        <w:t xml:space="preserve">gender_age </w:t>
-      </w:r>
-      <w:r>
-        <w:rPr>
-          <w:rFonts w:ascii="Arial" w:hAnsi="Arial" w:cs="Arial"/>
-        </w:rPr>
-        <w:t>is divided between a training and a testing set, so we need to combine the device_id values across both sets and pass that combination to the encoder. I also encode group by passing it to another encoder object.</w:t>
-      </w:r>
-      <w:r>
-        <w:rPr>
-          <w:rFonts w:ascii="Arial" w:hAnsi="Arial" w:cs="Arial"/>
-        </w:rPr>
-        <w:t xml:space="preserve"> Lastly I remove the gender and age fields because they are both </w:t>
-      </w:r>
-      <w:r>
-        <w:rPr>
-          <w:rFonts w:ascii="Arial" w:hAnsi="Arial" w:cs="Arial"/>
-        </w:rPr>
-        <w:lastRenderedPageBreak/>
-        <w:t>included in the group field.</w:t>
+        <w:t>gender_age</w:t>
+      </w:r>
+      <w:proofErr w:type="spellEnd"/>
+      <w:r>
+        <w:rPr>
+          <w:rFonts w:ascii="Arial" w:hAnsi="Arial" w:cs="Arial"/>
+          <w:i/>
+        </w:rPr>
+        <w:t xml:space="preserve"> </w:t>
+      </w:r>
+      <w:r>
+        <w:rPr>
+          <w:rFonts w:ascii="Arial" w:hAnsi="Arial" w:cs="Arial"/>
+        </w:rPr>
+        <w:t xml:space="preserve">is divided between a training and a testing set, so we need to combine the </w:t>
+      </w:r>
+      <w:proofErr w:type="spellStart"/>
+      <w:r>
+        <w:rPr>
+          <w:rFonts w:ascii="Arial" w:hAnsi="Arial" w:cs="Arial"/>
+        </w:rPr>
+        <w:t>device_id</w:t>
+      </w:r>
+      <w:proofErr w:type="spellEnd"/>
+      <w:r>
+        <w:rPr>
+          <w:rFonts w:ascii="Arial" w:hAnsi="Arial" w:cs="Arial"/>
+        </w:rPr>
+        <w:t xml:space="preserve"> values across both sets and pass that combination to the encoder. I also encode group by passing it to another encoder object.</w:t>
+      </w:r>
+      <w:r>
+        <w:rPr>
+          <w:rFonts w:ascii="Arial" w:hAnsi="Arial" w:cs="Arial"/>
+        </w:rPr>
+        <w:t xml:space="preserve"> Lastly I remove the gender and age fields because they are both included in the group field.</w:t>
       </w:r>
       <w:r>
         <w:rPr>
@@ -10398,12 +11321,21 @@
         </w:rPr>
         <w:t xml:space="preserve"> There are no issues here, and I write the </w:t>
       </w:r>
+      <w:proofErr w:type="spellStart"/>
       <w:r>
         <w:rPr>
           <w:rFonts w:ascii="Arial" w:hAnsi="Arial" w:cs="Arial"/>
           <w:b/>
         </w:rPr>
-        <w:t xml:space="preserve">ga_train_final </w:t>
+        <w:t>ga_train_final</w:t>
+      </w:r>
+      <w:proofErr w:type="spellEnd"/>
+      <w:r>
+        <w:rPr>
+          <w:rFonts w:ascii="Arial" w:hAnsi="Arial" w:cs="Arial"/>
+          <w:b/>
+        </w:rPr>
+        <w:t xml:space="preserve"> </w:t>
       </w:r>
       <w:r>
         <w:rPr>
@@ -10411,6 +11343,7 @@
         </w:rPr>
         <w:t xml:space="preserve">and </w:t>
       </w:r>
+      <w:proofErr w:type="spellStart"/>
       <w:r>
         <w:rPr>
           <w:rFonts w:ascii="Arial" w:hAnsi="Arial" w:cs="Arial"/>
@@ -10418,6 +11351,7 @@
         </w:rPr>
         <w:t>ga_test_final</w:t>
       </w:r>
+      <w:proofErr w:type="spellEnd"/>
       <w:r>
         <w:rPr>
           <w:rFonts w:ascii="Arial" w:hAnsi="Arial" w:cs="Arial"/>
@@ -10466,6 +11400,7 @@
         </w:rPr>
         <w:t xml:space="preserve">Recall from the data exploration phase that </w:t>
       </w:r>
+      <w:proofErr w:type="spellStart"/>
       <w:r>
         <w:rPr>
           <w:rFonts w:ascii="Arial" w:hAnsi="Arial" w:cs="Arial"/>
@@ -10473,31 +11408,84 @@
         </w:rPr>
         <w:t>phone_brand_device_model</w:t>
       </w:r>
-      <w:r>
-        <w:rPr>
-          <w:rFonts w:ascii="Arial" w:hAnsi="Arial" w:cs="Arial"/>
-        </w:rPr>
-        <w:t xml:space="preserve"> has duplicates that need to be fixed. I used the </w:t>
+      <w:proofErr w:type="spellEnd"/>
+      <w:r>
+        <w:rPr>
+          <w:rFonts w:ascii="Arial" w:hAnsi="Arial" w:cs="Arial"/>
+        </w:rPr>
+        <w:t xml:space="preserve"> has duplicates that need to be fixed. I used </w:t>
+      </w:r>
+      <w:proofErr w:type="gramStart"/>
+      <w:r>
+        <w:rPr>
+          <w:rFonts w:ascii="Arial" w:hAnsi="Arial" w:cs="Arial"/>
+        </w:rPr>
+        <w:t xml:space="preserve">the </w:t>
       </w:r>
       <w:r>
         <w:rPr>
           <w:rFonts w:ascii="Arial" w:hAnsi="Arial" w:cs="Arial"/>
           <w:i/>
         </w:rPr>
-        <w:t>.drop_duplicates</w:t>
-      </w:r>
+        <w:t>.</w:t>
+      </w:r>
+      <w:proofErr w:type="spellStart"/>
       <w:r>
         <w:rPr>
           <w:rFonts w:ascii="Arial" w:hAnsi="Arial" w:cs="Arial"/>
           <w:i/>
         </w:rPr>
+        <w:t>drop</w:t>
+      </w:r>
+      <w:proofErr w:type="gramEnd"/>
+      <w:r>
+        <w:rPr>
+          <w:rFonts w:ascii="Arial" w:hAnsi="Arial" w:cs="Arial"/>
+          <w:i/>
+        </w:rPr>
+        <w:t>_duplicates</w:t>
+      </w:r>
+      <w:proofErr w:type="spellEnd"/>
+      <w:r>
+        <w:rPr>
+          <w:rFonts w:ascii="Arial" w:hAnsi="Arial" w:cs="Arial"/>
+          <w:i/>
+        </w:rPr>
         <w:t xml:space="preserve"> </w:t>
       </w:r>
       <w:r>
         <w:rPr>
           <w:rFonts w:ascii="Arial" w:hAnsi="Arial" w:cs="Arial"/>
         </w:rPr>
-        <w:t>method for Pandas dataframes to keep the first record for each device ID. Also, I encoded the device ID (using the same encoder from gender_age)</w:t>
+        <w:t xml:space="preserve">method for Pandas </w:t>
+      </w:r>
+      <w:proofErr w:type="spellStart"/>
+      <w:r>
+        <w:rPr>
+          <w:rFonts w:ascii="Arial" w:hAnsi="Arial" w:cs="Arial"/>
+        </w:rPr>
+        <w:t>dataframes</w:t>
+      </w:r>
+      <w:proofErr w:type="spellEnd"/>
+      <w:r>
+        <w:rPr>
+          <w:rFonts w:ascii="Arial" w:hAnsi="Arial" w:cs="Arial"/>
+        </w:rPr>
+        <w:t xml:space="preserve"> to keep the first record for each device ID. Also, I encoded the device ID (using the same encoder from </w:t>
+      </w:r>
+      <w:proofErr w:type="spellStart"/>
+      <w:r>
+        <w:rPr>
+          <w:rFonts w:ascii="Arial" w:hAnsi="Arial" w:cs="Arial"/>
+        </w:rPr>
+        <w:t>gender_age</w:t>
+      </w:r>
+      <w:proofErr w:type="spellEnd"/>
+      <w:r>
+        <w:rPr>
+          <w:rFonts w:ascii="Arial" w:hAnsi="Arial" w:cs="Arial"/>
+        </w:rPr>
+        <w:t>)</w:t>
       </w:r>
       <w:r>
         <w:rPr>
@@ -10594,6 +11582,7 @@
         </w:rPr>
         <w:t xml:space="preserve">All I need to do to </w:t>
       </w:r>
+      <w:proofErr w:type="spellStart"/>
       <w:r>
         <w:rPr>
           <w:rFonts w:ascii="Arial" w:hAnsi="Arial" w:cs="Arial"/>
@@ -10601,18 +11590,42 @@
         </w:rPr>
         <w:t>app_events</w:t>
       </w:r>
-      <w:r>
-        <w:rPr>
-          <w:rFonts w:ascii="Arial" w:hAnsi="Arial" w:cs="Arial"/>
-        </w:rPr>
-        <w:t xml:space="preserve"> is encode the app ID field. I do this in the R script 01-appevents-applabels-labelcategories.R. I do this manually, first creating a vector of all unique app IDs, and then assigning each to a unique number between 1 and 19,237 (the number of unique app IDs). I create a table called </w:t>
-      </w:r>
+      <w:proofErr w:type="spellEnd"/>
+      <w:r>
+        <w:rPr>
+          <w:rFonts w:ascii="Arial" w:hAnsi="Arial" w:cs="Arial"/>
+        </w:rPr>
+        <w:t xml:space="preserve"> </w:t>
+      </w:r>
+      <w:proofErr w:type="gramStart"/>
+      <w:r>
+        <w:rPr>
+          <w:rFonts w:ascii="Arial" w:hAnsi="Arial" w:cs="Arial"/>
+        </w:rPr>
+        <w:t>is</w:t>
+      </w:r>
+      <w:proofErr w:type="gramEnd"/>
+      <w:r>
+        <w:rPr>
+          <w:rFonts w:ascii="Arial" w:hAnsi="Arial" w:cs="Arial"/>
+        </w:rPr>
+        <w:t xml:space="preserve"> encode the app ID field. I do this in the R script 01-appevents-applabels-labelcategories.R. I do this manually, first creating a vector of all unique app IDs, and then assigning each to a unique number between 1 and 19,237 (the number of unique app IDs). I create a table called </w:t>
+      </w:r>
+      <w:proofErr w:type="spellStart"/>
       <w:r>
         <w:rPr>
           <w:rFonts w:ascii="Arial" w:hAnsi="Arial" w:cs="Arial"/>
           <w:b/>
         </w:rPr>
-        <w:t xml:space="preserve">app_id_encoder </w:t>
+        <w:t>app_id_encoder</w:t>
+      </w:r>
+      <w:proofErr w:type="spellEnd"/>
+      <w:r>
+        <w:rPr>
+          <w:rFonts w:ascii="Arial" w:hAnsi="Arial" w:cs="Arial"/>
+          <w:b/>
+        </w:rPr>
+        <w:t xml:space="preserve"> </w:t>
       </w:r>
       <w:r>
         <w:rPr>
@@ -10626,6 +11639,7 @@
         </w:rPr>
         <w:t xml:space="preserve"> I then join the encoder (essentially a lookup table) to </w:t>
       </w:r>
+      <w:proofErr w:type="spellStart"/>
       <w:r>
         <w:rPr>
           <w:rFonts w:ascii="Arial" w:hAnsi="Arial" w:cs="Arial"/>
@@ -10633,6 +11647,7 @@
         </w:rPr>
         <w:t>app_events</w:t>
       </w:r>
+      <w:proofErr w:type="spellEnd"/>
       <w:r>
         <w:rPr>
           <w:rFonts w:ascii="Arial" w:hAnsi="Arial" w:cs="Arial"/>
@@ -10659,6 +11674,7 @@
         </w:rPr>
         <w:t xml:space="preserve">The </w:t>
       </w:r>
+      <w:proofErr w:type="spellStart"/>
       <w:r>
         <w:rPr>
           <w:rFonts w:ascii="Arial" w:hAnsi="Arial" w:cs="Arial"/>
@@ -10666,12 +11682,14 @@
         </w:rPr>
         <w:t>app_labels</w:t>
       </w:r>
+      <w:proofErr w:type="spellEnd"/>
       <w:r>
         <w:rPr>
           <w:rFonts w:ascii="Arial" w:hAnsi="Arial" w:cs="Arial"/>
         </w:rPr>
         <w:t xml:space="preserve"> and </w:t>
       </w:r>
+      <w:proofErr w:type="spellStart"/>
       <w:r>
         <w:rPr>
           <w:rFonts w:ascii="Arial" w:hAnsi="Arial" w:cs="Arial"/>
@@ -10679,6 +11697,7 @@
         </w:rPr>
         <w:t>label_categories</w:t>
       </w:r>
+      <w:proofErr w:type="spellEnd"/>
       <w:r>
         <w:rPr>
           <w:rFonts w:ascii="Arial" w:hAnsi="Arial" w:cs="Arial"/>
@@ -10691,8 +11710,23 @@
         <w:rPr>
           <w:rFonts w:ascii="Arial" w:hAnsi="Arial" w:cs="Arial"/>
         </w:rPr>
-        <w:t xml:space="preserve">provide more details about each app, but we only need details for the apps that are actually in </w:t>
-      </w:r>
+        <w:t xml:space="preserve">provide more details about each app, but we only need details for the apps that are </w:t>
+      </w:r>
+      <w:proofErr w:type="gramStart"/>
+      <w:r>
+        <w:rPr>
+          <w:rFonts w:ascii="Arial" w:hAnsi="Arial" w:cs="Arial"/>
+        </w:rPr>
+        <w:t>actually in</w:t>
+      </w:r>
+      <w:proofErr w:type="gramEnd"/>
+      <w:r>
+        <w:rPr>
+          <w:rFonts w:ascii="Arial" w:hAnsi="Arial" w:cs="Arial"/>
+        </w:rPr>
+        <w:t xml:space="preserve"> </w:t>
+      </w:r>
+      <w:proofErr w:type="spellStart"/>
       <w:r>
         <w:rPr>
           <w:rFonts w:ascii="Arial" w:hAnsi="Arial" w:cs="Arial"/>
@@ -10700,12 +11734,14 @@
         </w:rPr>
         <w:t>app_events</w:t>
       </w:r>
+      <w:proofErr w:type="spellEnd"/>
       <w:r>
         <w:rPr>
           <w:rFonts w:ascii="Arial" w:hAnsi="Arial" w:cs="Arial"/>
         </w:rPr>
         <w:t xml:space="preserve">.  Of the 113,211 app IDs in </w:t>
       </w:r>
+      <w:proofErr w:type="spellStart"/>
       <w:r>
         <w:rPr>
           <w:rFonts w:ascii="Arial" w:hAnsi="Arial" w:cs="Arial"/>
@@ -10713,12 +11749,14 @@
         </w:rPr>
         <w:t>app_labels</w:t>
       </w:r>
+      <w:proofErr w:type="spellEnd"/>
       <w:r>
         <w:rPr>
           <w:rFonts w:ascii="Arial" w:hAnsi="Arial" w:cs="Arial"/>
         </w:rPr>
         <w:t xml:space="preserve">, only 19,237 exist in </w:t>
       </w:r>
+      <w:proofErr w:type="spellStart"/>
       <w:r>
         <w:rPr>
           <w:rFonts w:ascii="Arial" w:hAnsi="Arial" w:cs="Arial"/>
@@ -10726,6 +11764,7 @@
         </w:rPr>
         <w:t>app_events</w:t>
       </w:r>
+      <w:proofErr w:type="spellEnd"/>
       <w:r>
         <w:rPr>
           <w:rFonts w:ascii="Arial" w:hAnsi="Arial" w:cs="Arial"/>
@@ -10738,6 +11777,7 @@
         </w:rPr>
         <w:t xml:space="preserve"> I filter out the unused app IDs from </w:t>
       </w:r>
+      <w:proofErr w:type="spellStart"/>
       <w:r>
         <w:rPr>
           <w:rFonts w:ascii="Arial" w:hAnsi="Arial" w:cs="Arial"/>
@@ -10745,12 +11785,14 @@
         </w:rPr>
         <w:t>app_labels</w:t>
       </w:r>
+      <w:proofErr w:type="spellEnd"/>
       <w:r>
         <w:rPr>
           <w:rFonts w:ascii="Arial" w:hAnsi="Arial" w:cs="Arial"/>
         </w:rPr>
         <w:t xml:space="preserve">, and then I filter out the unused label IDs from </w:t>
       </w:r>
+      <w:proofErr w:type="spellStart"/>
       <w:r>
         <w:rPr>
           <w:rFonts w:ascii="Arial" w:hAnsi="Arial" w:cs="Arial"/>
@@ -10758,6 +11800,7 @@
         </w:rPr>
         <w:t>label_categories</w:t>
       </w:r>
+      <w:proofErr w:type="spellEnd"/>
       <w:r>
         <w:rPr>
           <w:rFonts w:ascii="Arial" w:hAnsi="Arial" w:cs="Arial"/>
@@ -10797,14 +11840,24 @@
           <w:b/>
         </w:rPr>
         <w:softHyphen/>
-        <w:t>_labels_final</w:t>
-      </w:r>
+        <w:t>_</w:t>
+      </w:r>
+      <w:proofErr w:type="spellStart"/>
+      <w:r>
+        <w:rPr>
+          <w:rFonts w:ascii="Arial" w:hAnsi="Arial" w:cs="Arial"/>
+          <w:b/>
+        </w:rPr>
+        <w:t>labels_final</w:t>
+      </w:r>
+      <w:proofErr w:type="spellEnd"/>
       <w:r>
         <w:rPr>
           <w:rFonts w:ascii="Arial" w:hAnsi="Arial" w:cs="Arial"/>
         </w:rPr>
         <w:t xml:space="preserve"> I encode the app IDs and the label IDs. I use the label encoder to encode label ID in </w:t>
       </w:r>
+      <w:proofErr w:type="spellStart"/>
       <w:r>
         <w:rPr>
           <w:rFonts w:ascii="Arial" w:hAnsi="Arial" w:cs="Arial"/>
@@ -10812,6 +11865,7 @@
         </w:rPr>
         <w:t>label_categories_final</w:t>
       </w:r>
+      <w:proofErr w:type="spellEnd"/>
       <w:r>
         <w:rPr>
           <w:rFonts w:ascii="Arial" w:hAnsi="Arial" w:cs="Arial"/>
@@ -10859,6 +11913,7 @@
         </w:rPr>
         <w:t xml:space="preserve">As I said at the beginning of this section, the goal of data preprocessing is to create a sparse matrix of binary values. I do that in the Python notebook </w:t>
       </w:r>
+      <w:proofErr w:type="spellStart"/>
       <w:r>
         <w:rPr>
           <w:rFonts w:ascii="Arial" w:hAnsi="Arial" w:cs="Arial"/>
@@ -10866,6 +11921,7 @@
         </w:rPr>
         <w:t>CapstoneSparseMatrixImplementation</w:t>
       </w:r>
+      <w:proofErr w:type="spellEnd"/>
       <w:r>
         <w:rPr>
           <w:rFonts w:ascii="Arial" w:hAnsi="Arial" w:cs="Arial"/>
@@ -10918,14 +11974,24 @@
           <w:rFonts w:ascii="Arial" w:hAnsi="Arial" w:cs="Arial"/>
           <w:i/>
         </w:rPr>
-        <w:t>02-all-app-data.R</w:t>
-      </w:r>
+        <w:t>02-all-app-</w:t>
+      </w:r>
+      <w:proofErr w:type="gramStart"/>
+      <w:r>
+        <w:rPr>
+          <w:rFonts w:ascii="Arial" w:hAnsi="Arial" w:cs="Arial"/>
+          <w:i/>
+        </w:rPr>
+        <w:t>data.R</w:t>
+      </w:r>
+      <w:proofErr w:type="gramEnd"/>
       <w:r>
         <w:rPr>
           <w:rFonts w:ascii="Arial" w:hAnsi="Arial" w:cs="Arial"/>
         </w:rPr>
         <w:t xml:space="preserve">, I make and output all the necessary manipulations to </w:t>
       </w:r>
+      <w:proofErr w:type="spellStart"/>
       <w:r>
         <w:rPr>
           <w:rFonts w:ascii="Arial" w:hAnsi="Arial" w:cs="Arial"/>
@@ -10933,18 +11999,26 @@
         </w:rPr>
         <w:t>app_events</w:t>
       </w:r>
-      <w:r>
-        <w:rPr>
-          <w:rFonts w:ascii="Arial" w:hAnsi="Arial" w:cs="Arial"/>
-        </w:rPr>
-        <w:t xml:space="preserve"> to get the data in the exact format I will use. The initial goal is to create a </w:t>
-      </w:r>
-      <w:r>
-        <w:rPr>
-          <w:rFonts w:ascii="Arial" w:hAnsi="Arial" w:cs="Arial"/>
-        </w:rPr>
-        <w:lastRenderedPageBreak/>
-        <w:t xml:space="preserve">log of all app_events and include the device ID (from </w:t>
+      <w:proofErr w:type="spellEnd"/>
+      <w:r>
+        <w:rPr>
+          <w:rFonts w:ascii="Arial" w:hAnsi="Arial" w:cs="Arial"/>
+        </w:rPr>
+        <w:t xml:space="preserve"> to get the data in the exact format I will use. The initial goal is to create a log of all </w:t>
+      </w:r>
+      <w:proofErr w:type="spellStart"/>
+      <w:r>
+        <w:rPr>
+          <w:rFonts w:ascii="Arial" w:hAnsi="Arial" w:cs="Arial"/>
+        </w:rPr>
+        <w:t>app_events</w:t>
+      </w:r>
+      <w:proofErr w:type="spellEnd"/>
+      <w:r>
+        <w:rPr>
+          <w:rFonts w:ascii="Arial" w:hAnsi="Arial" w:cs="Arial"/>
+        </w:rPr>
+        <w:t xml:space="preserve"> and include the device ID (from </w:t>
       </w:r>
       <w:r>
         <w:rPr>
@@ -10959,12 +12033,21 @@
         </w:rPr>
         <w:t xml:space="preserve">) and app label category (from </w:t>
       </w:r>
+      <w:proofErr w:type="spellStart"/>
       <w:r>
         <w:rPr>
           <w:rFonts w:ascii="Arial" w:hAnsi="Arial" w:cs="Arial"/>
           <w:b/>
         </w:rPr>
-        <w:t xml:space="preserve">label_categories </w:t>
+        <w:t>label_categories</w:t>
+      </w:r>
+      <w:proofErr w:type="spellEnd"/>
+      <w:r>
+        <w:rPr>
+          <w:rFonts w:ascii="Arial" w:hAnsi="Arial" w:cs="Arial"/>
+          <w:b/>
+        </w:rPr>
+        <w:t xml:space="preserve"> </w:t>
       </w:r>
       <w:r>
         <w:rPr>
@@ -10972,6 +12055,7 @@
         </w:rPr>
         <w:t xml:space="preserve">via </w:t>
       </w:r>
+      <w:proofErr w:type="spellStart"/>
       <w:r>
         <w:rPr>
           <w:rFonts w:ascii="Arial" w:hAnsi="Arial" w:cs="Arial"/>
@@ -10979,6 +12063,7 @@
         </w:rPr>
         <w:t>app_labels</w:t>
       </w:r>
+      <w:proofErr w:type="spellEnd"/>
       <w:r>
         <w:rPr>
           <w:rFonts w:ascii="Arial" w:hAnsi="Arial" w:cs="Arial"/>
@@ -11018,6 +12103,7 @@
         </w:rPr>
         <w:t xml:space="preserve">to </w:t>
       </w:r>
+      <w:proofErr w:type="spellStart"/>
       <w:r>
         <w:rPr>
           <w:rFonts w:ascii="Arial" w:hAnsi="Arial" w:cs="Arial"/>
@@ -11025,12 +12111,14 @@
         </w:rPr>
         <w:t>app_events</w:t>
       </w:r>
+      <w:proofErr w:type="spellEnd"/>
       <w:r>
         <w:rPr>
           <w:rFonts w:ascii="Arial" w:hAnsi="Arial" w:cs="Arial"/>
         </w:rPr>
         <w:t xml:space="preserve"> to get device ID. Then I join the result to </w:t>
       </w:r>
+      <w:proofErr w:type="spellStart"/>
       <w:r>
         <w:rPr>
           <w:rFonts w:ascii="Arial" w:hAnsi="Arial" w:cs="Arial"/>
@@ -11038,12 +12126,14 @@
         </w:rPr>
         <w:t>app_labels</w:t>
       </w:r>
+      <w:proofErr w:type="spellEnd"/>
       <w:r>
         <w:rPr>
           <w:rFonts w:ascii="Arial" w:hAnsi="Arial" w:cs="Arial"/>
         </w:rPr>
         <w:t xml:space="preserve"> and that to </w:t>
       </w:r>
+      <w:proofErr w:type="spellStart"/>
       <w:r>
         <w:rPr>
           <w:rFonts w:ascii="Arial" w:hAnsi="Arial" w:cs="Arial"/>
@@ -11051,6 +12141,7 @@
         </w:rPr>
         <w:t>label_categories</w:t>
       </w:r>
+      <w:proofErr w:type="spellEnd"/>
       <w:r>
         <w:rPr>
           <w:rFonts w:ascii="Arial" w:hAnsi="Arial" w:cs="Arial"/>
@@ -11099,6 +12190,7 @@
                 <w:sz w:val="22"/>
               </w:rPr>
             </w:pPr>
+            <w:proofErr w:type="spellStart"/>
             <w:r>
               <w:rPr>
                 <w:rFonts w:ascii="Arial" w:hAnsi="Arial" w:cs="Arial"/>
@@ -11113,6 +12205,7 @@
               </w:rPr>
               <w:t>evice_id_enc</w:t>
             </w:r>
+            <w:proofErr w:type="spellEnd"/>
           </w:p>
         </w:tc>
         <w:tc>
@@ -11132,6 +12225,7 @@
                 <w:sz w:val="22"/>
               </w:rPr>
             </w:pPr>
+            <w:proofErr w:type="spellStart"/>
             <w:r>
               <w:rPr>
                 <w:rFonts w:ascii="Arial" w:hAnsi="Arial" w:cs="Arial"/>
@@ -11146,6 +12240,7 @@
               </w:rPr>
               <w:t>pp_id_enc</w:t>
             </w:r>
+            <w:proofErr w:type="spellEnd"/>
           </w:p>
         </w:tc>
         <w:tc>
@@ -11165,6 +12260,7 @@
                 <w:sz w:val="22"/>
               </w:rPr>
             </w:pPr>
+            <w:proofErr w:type="spellStart"/>
             <w:r>
               <w:rPr>
                 <w:rFonts w:ascii="Arial" w:hAnsi="Arial" w:cs="Arial"/>
@@ -11179,6 +12275,7 @@
               </w:rPr>
               <w:t>s_installed</w:t>
             </w:r>
+            <w:proofErr w:type="spellEnd"/>
           </w:p>
         </w:tc>
         <w:tc>
@@ -11198,6 +12295,7 @@
                 <w:sz w:val="22"/>
               </w:rPr>
             </w:pPr>
+            <w:proofErr w:type="spellStart"/>
             <w:r>
               <w:rPr>
                 <w:rFonts w:ascii="Arial" w:hAnsi="Arial" w:cs="Arial"/>
@@ -11212,6 +12310,7 @@
               </w:rPr>
               <w:t>s_active</w:t>
             </w:r>
+            <w:proofErr w:type="spellEnd"/>
           </w:p>
         </w:tc>
         <w:tc>
@@ -11231,6 +12330,7 @@
                 <w:sz w:val="22"/>
               </w:rPr>
             </w:pPr>
+            <w:proofErr w:type="spellStart"/>
             <w:r>
               <w:rPr>
                 <w:rFonts w:ascii="Arial" w:hAnsi="Arial" w:cs="Arial"/>
@@ -11245,6 +12345,7 @@
               </w:rPr>
               <w:t>abel_id_enc</w:t>
             </w:r>
+            <w:proofErr w:type="spellEnd"/>
           </w:p>
         </w:tc>
         <w:tc>
@@ -11263,6 +12364,7 @@
                 <w:sz w:val="22"/>
               </w:rPr>
             </w:pPr>
+            <w:proofErr w:type="spellStart"/>
             <w:r>
               <w:rPr>
                 <w:rFonts w:ascii="Arial" w:hAnsi="Arial" w:cs="Arial"/>
@@ -11277,6 +12379,7 @@
               </w:rPr>
               <w:t>ategory_enc</w:t>
             </w:r>
+            <w:proofErr w:type="spellEnd"/>
           </w:p>
         </w:tc>
       </w:tr>
@@ -11854,6 +12957,7 @@
                 <w:sz w:val="22"/>
               </w:rPr>
             </w:pPr>
+            <w:proofErr w:type="spellStart"/>
             <w:r>
               <w:rPr>
                 <w:rFonts w:ascii="Arial" w:hAnsi="Arial" w:cs="Arial"/>
@@ -11861,6 +12965,7 @@
               </w:rPr>
               <w:t>device_id_enc</w:t>
             </w:r>
+            <w:proofErr w:type="spellEnd"/>
           </w:p>
         </w:tc>
         <w:tc>
@@ -11875,6 +12980,7 @@
                 <w:sz w:val="22"/>
               </w:rPr>
             </w:pPr>
+            <w:proofErr w:type="spellStart"/>
             <w:r>
               <w:rPr>
                 <w:rFonts w:ascii="Arial" w:hAnsi="Arial" w:cs="Arial"/>
@@ -11882,6 +12988,7 @@
               </w:rPr>
               <w:t>app_id_enc</w:t>
             </w:r>
+            <w:proofErr w:type="spellEnd"/>
           </w:p>
         </w:tc>
       </w:tr>
@@ -12044,6 +13151,7 @@
           <w:rFonts w:ascii="Arial" w:hAnsi="Arial" w:cs="Arial"/>
         </w:rPr>
       </w:pPr>
+      <w:proofErr w:type="spellStart"/>
       <w:r>
         <w:rPr>
           <w:rFonts w:ascii="Arial" w:hAnsi="Arial" w:cs="Arial"/>
@@ -12051,25 +13159,54 @@
         </w:rPr>
         <w:t>app_id_sparse</w:t>
       </w:r>
-    </w:p>
-    <w:p>
-      <w:pPr>
-        <w:rPr>
-          <w:rFonts w:ascii="Arial" w:hAnsi="Arial" w:cs="Arial"/>
-        </w:rPr>
-      </w:pPr>
-    </w:p>
-    <w:p>
-      <w:pPr>
-        <w:rPr>
-          <w:rFonts w:ascii="Arial" w:hAnsi="Arial" w:cs="Arial"/>
-        </w:rPr>
-      </w:pPr>
-      <w:r>
-        <w:rPr>
-          <w:rFonts w:ascii="Arial" w:hAnsi="Arial" w:cs="Arial"/>
-        </w:rPr>
-        <w:t xml:space="preserve">This is a list unique of device_id_enc and app_id_enc. Each record in this list </w:t>
+      <w:proofErr w:type="spellEnd"/>
+    </w:p>
+    <w:p>
+      <w:pPr>
+        <w:rPr>
+          <w:rFonts w:ascii="Arial" w:hAnsi="Arial" w:cs="Arial"/>
+        </w:rPr>
+      </w:pPr>
+    </w:p>
+    <w:p>
+      <w:pPr>
+        <w:rPr>
+          <w:rFonts w:ascii="Arial" w:hAnsi="Arial" w:cs="Arial"/>
+        </w:rPr>
+      </w:pPr>
+      <w:r>
+        <w:rPr>
+          <w:rFonts w:ascii="Arial" w:hAnsi="Arial" w:cs="Arial"/>
+        </w:rPr>
+        <w:t xml:space="preserve">This is a list unique of </w:t>
+      </w:r>
+      <w:proofErr w:type="spellStart"/>
+      <w:r>
+        <w:rPr>
+          <w:rFonts w:ascii="Arial" w:hAnsi="Arial" w:cs="Arial"/>
+        </w:rPr>
+        <w:t>device_id_enc</w:t>
+      </w:r>
+      <w:proofErr w:type="spellEnd"/>
+      <w:r>
+        <w:rPr>
+          <w:rFonts w:ascii="Arial" w:hAnsi="Arial" w:cs="Arial"/>
+        </w:rPr>
+        <w:t xml:space="preserve"> and </w:t>
+      </w:r>
+      <w:proofErr w:type="spellStart"/>
+      <w:r>
+        <w:rPr>
+          <w:rFonts w:ascii="Arial" w:hAnsi="Arial" w:cs="Arial"/>
+        </w:rPr>
+        <w:t>app_id_enc</w:t>
+      </w:r>
+      <w:proofErr w:type="spellEnd"/>
+      <w:r>
+        <w:rPr>
+          <w:rFonts w:ascii="Arial" w:hAnsi="Arial" w:cs="Arial"/>
+        </w:rPr>
+        <w:t xml:space="preserve">. Each record in this list </w:t>
       </w:r>
       <w:r>
         <w:rPr>
@@ -12083,6 +13220,7 @@
         </w:rPr>
         <w:t xml:space="preserve">device ID and an app ID which we have a record for in </w:t>
       </w:r>
+      <w:proofErr w:type="spellStart"/>
       <w:r>
         <w:rPr>
           <w:rFonts w:ascii="Arial" w:hAnsi="Arial" w:cs="Arial"/>
@@ -12090,6 +13228,7 @@
         </w:rPr>
         <w:t>app_events</w:t>
       </w:r>
+      <w:proofErr w:type="spellEnd"/>
       <w:r>
         <w:rPr>
           <w:rFonts w:ascii="Arial" w:hAnsi="Arial" w:cs="Arial"/>
@@ -12156,6 +13295,7 @@
                 <w:sz w:val="22"/>
               </w:rPr>
             </w:pPr>
+            <w:proofErr w:type="spellStart"/>
             <w:r>
               <w:rPr>
                 <w:rFonts w:ascii="Arial" w:hAnsi="Arial" w:cs="Arial"/>
@@ -12163,6 +13303,7 @@
               </w:rPr>
               <w:t>device_id_enc</w:t>
             </w:r>
+            <w:proofErr w:type="spellEnd"/>
           </w:p>
         </w:tc>
         <w:tc>
@@ -12177,6 +13318,7 @@
                 <w:sz w:val="22"/>
               </w:rPr>
             </w:pPr>
+            <w:proofErr w:type="spellStart"/>
             <w:r>
               <w:rPr>
                 <w:rFonts w:ascii="Arial" w:hAnsi="Arial" w:cs="Arial"/>
@@ -12184,6 +13326,7 @@
               </w:rPr>
               <w:t>app_id_enc</w:t>
             </w:r>
+            <w:proofErr w:type="spellEnd"/>
           </w:p>
         </w:tc>
       </w:tr>
@@ -12338,6 +13481,7 @@
           <w:rFonts w:ascii="Arial" w:hAnsi="Arial" w:cs="Arial"/>
         </w:rPr>
       </w:pPr>
+      <w:proofErr w:type="spellStart"/>
       <w:r>
         <w:rPr>
           <w:rFonts w:ascii="Arial" w:hAnsi="Arial" w:cs="Arial"/>
@@ -12345,26 +13489,56 @@
         </w:rPr>
         <w:t>app_id_active_sparse</w:t>
       </w:r>
-    </w:p>
-    <w:p>
-      <w:pPr>
-        <w:rPr>
-          <w:rFonts w:ascii="Arial" w:hAnsi="Arial" w:cs="Arial"/>
-        </w:rPr>
-      </w:pPr>
-    </w:p>
-    <w:p>
-      <w:pPr>
-        <w:rPr>
-          <w:rFonts w:ascii="Arial" w:hAnsi="Arial" w:cs="Arial"/>
-        </w:rPr>
-      </w:pPr>
-      <w:r>
-        <w:rPr>
-          <w:rFonts w:ascii="Arial" w:hAnsi="Arial" w:cs="Arial"/>
-        </w:rPr>
-        <w:t xml:space="preserve">This table looks similar to app_id_sparse, but it is filtered to only include records from </w:t>
-      </w:r>
+      <w:proofErr w:type="spellEnd"/>
+    </w:p>
+    <w:p>
+      <w:pPr>
+        <w:rPr>
+          <w:rFonts w:ascii="Arial" w:hAnsi="Arial" w:cs="Arial"/>
+        </w:rPr>
+      </w:pPr>
+    </w:p>
+    <w:p>
+      <w:pPr>
+        <w:rPr>
+          <w:rFonts w:ascii="Arial" w:hAnsi="Arial" w:cs="Arial"/>
+        </w:rPr>
+      </w:pPr>
+      <w:r>
+        <w:rPr>
+          <w:rFonts w:ascii="Arial" w:hAnsi="Arial" w:cs="Arial"/>
+        </w:rPr>
+        <w:t xml:space="preserve">This table looks </w:t>
+      </w:r>
+      <w:proofErr w:type="gramStart"/>
+      <w:r>
+        <w:rPr>
+          <w:rFonts w:ascii="Arial" w:hAnsi="Arial" w:cs="Arial"/>
+        </w:rPr>
+        <w:t>similar to</w:t>
+      </w:r>
+      <w:proofErr w:type="gramEnd"/>
+      <w:r>
+        <w:rPr>
+          <w:rFonts w:ascii="Arial" w:hAnsi="Arial" w:cs="Arial"/>
+        </w:rPr>
+        <w:t xml:space="preserve"> </w:t>
+      </w:r>
+      <w:proofErr w:type="spellStart"/>
+      <w:r>
+        <w:rPr>
+          <w:rFonts w:ascii="Arial" w:hAnsi="Arial" w:cs="Arial"/>
+        </w:rPr>
+        <w:t>app_id_sparse</w:t>
+      </w:r>
+      <w:proofErr w:type="spellEnd"/>
+      <w:r>
+        <w:rPr>
+          <w:rFonts w:ascii="Arial" w:hAnsi="Arial" w:cs="Arial"/>
+        </w:rPr>
+        <w:t xml:space="preserve">, but it is filtered to only include records from </w:t>
+      </w:r>
+      <w:proofErr w:type="spellStart"/>
       <w:r>
         <w:rPr>
           <w:rFonts w:ascii="Arial" w:hAnsi="Arial" w:cs="Arial"/>
@@ -12372,26 +13546,70 @@
         </w:rPr>
         <w:t>app_events</w:t>
       </w:r>
-      <w:r>
-        <w:rPr>
-          <w:rFonts w:ascii="Arial" w:hAnsi="Arial" w:cs="Arial"/>
-        </w:rPr>
-        <w:t xml:space="preserve"> where is_active = 1. This table is a unique list of all device IDs and app IDs where there is a record for that device ID and app ID in app_events such that is_active=1. </w:t>
-      </w:r>
-    </w:p>
-    <w:p>
-      <w:pPr>
-        <w:rPr>
-          <w:rFonts w:ascii="Arial" w:hAnsi="Arial" w:cs="Arial"/>
-        </w:rPr>
-      </w:pPr>
-    </w:p>
-    <w:p>
-      <w:pPr>
-        <w:rPr>
-          <w:rFonts w:ascii="Arial" w:hAnsi="Arial" w:cs="Arial"/>
-        </w:rPr>
-      </w:pPr>
+      <w:proofErr w:type="spellEnd"/>
+      <w:r>
+        <w:rPr>
+          <w:rFonts w:ascii="Arial" w:hAnsi="Arial" w:cs="Arial"/>
+        </w:rPr>
+        <w:t xml:space="preserve"> where </w:t>
+      </w:r>
+      <w:proofErr w:type="spellStart"/>
+      <w:r>
+        <w:rPr>
+          <w:rFonts w:ascii="Arial" w:hAnsi="Arial" w:cs="Arial"/>
+        </w:rPr>
+        <w:t>is_active</w:t>
+      </w:r>
+      <w:proofErr w:type="spellEnd"/>
+      <w:r>
+        <w:rPr>
+          <w:rFonts w:ascii="Arial" w:hAnsi="Arial" w:cs="Arial"/>
+        </w:rPr>
+        <w:t xml:space="preserve"> = 1. This table is a unique list of all device IDs and app IDs where there is a record for that device ID and app ID in </w:t>
+      </w:r>
+      <w:proofErr w:type="spellStart"/>
+      <w:r>
+        <w:rPr>
+          <w:rFonts w:ascii="Arial" w:hAnsi="Arial" w:cs="Arial"/>
+        </w:rPr>
+        <w:t>app_events</w:t>
+      </w:r>
+      <w:proofErr w:type="spellEnd"/>
+      <w:r>
+        <w:rPr>
+          <w:rFonts w:ascii="Arial" w:hAnsi="Arial" w:cs="Arial"/>
+        </w:rPr>
+        <w:t xml:space="preserve"> such that </w:t>
+      </w:r>
+      <w:proofErr w:type="spellStart"/>
+      <w:r>
+        <w:rPr>
+          <w:rFonts w:ascii="Arial" w:hAnsi="Arial" w:cs="Arial"/>
+        </w:rPr>
+        <w:t>is_active</w:t>
+      </w:r>
+      <w:proofErr w:type="spellEnd"/>
+      <w:r>
+        <w:rPr>
+          <w:rFonts w:ascii="Arial" w:hAnsi="Arial" w:cs="Arial"/>
+        </w:rPr>
+        <w:t xml:space="preserve">=1. </w:t>
+      </w:r>
+    </w:p>
+    <w:p>
+      <w:pPr>
+        <w:rPr>
+          <w:rFonts w:ascii="Arial" w:hAnsi="Arial" w:cs="Arial"/>
+        </w:rPr>
+      </w:pPr>
+    </w:p>
+    <w:p>
+      <w:pPr>
+        <w:rPr>
+          <w:rFonts w:ascii="Arial" w:hAnsi="Arial" w:cs="Arial"/>
+        </w:rPr>
+      </w:pPr>
+      <w:proofErr w:type="spellStart"/>
       <w:r>
         <w:rPr>
           <w:rFonts w:ascii="Arial" w:hAnsi="Arial" w:cs="Arial"/>
@@ -12399,13 +13617,23 @@
         </w:rPr>
         <w:t>category_sparse</w:t>
       </w:r>
+      <w:proofErr w:type="spellEnd"/>
       <w:r>
         <w:rPr>
           <w:rFonts w:ascii="Arial" w:hAnsi="Arial" w:cs="Arial"/>
           <w:i/>
         </w:rPr>
-        <w:t xml:space="preserve"> / category_sparse_active</w:t>
-      </w:r>
+        <w:t xml:space="preserve"> / </w:t>
+      </w:r>
+      <w:proofErr w:type="spellStart"/>
+      <w:r>
+        <w:rPr>
+          <w:rFonts w:ascii="Arial" w:hAnsi="Arial" w:cs="Arial"/>
+          <w:i/>
+        </w:rPr>
+        <w:t>category_sparse_active</w:t>
+      </w:r>
+      <w:proofErr w:type="spellEnd"/>
     </w:p>
     <w:p>
       <w:pPr>
@@ -12426,12 +13654,21 @@
         </w:rPr>
         <w:t xml:space="preserve">I follow the same process for </w:t>
       </w:r>
+      <w:proofErr w:type="spellStart"/>
       <w:r>
         <w:rPr>
           <w:rFonts w:ascii="Arial" w:hAnsi="Arial" w:cs="Arial"/>
           <w:i/>
         </w:rPr>
-        <w:t xml:space="preserve">category_sparse </w:t>
+        <w:t>category_sparse</w:t>
+      </w:r>
+      <w:proofErr w:type="spellEnd"/>
+      <w:r>
+        <w:rPr>
+          <w:rFonts w:ascii="Arial" w:hAnsi="Arial" w:cs="Arial"/>
+          <w:i/>
+        </w:rPr>
+        <w:t xml:space="preserve"> </w:t>
       </w:r>
       <w:r>
         <w:rPr>
@@ -12439,6 +13676,7 @@
         </w:rPr>
         <w:t xml:space="preserve">and </w:t>
       </w:r>
+      <w:proofErr w:type="spellStart"/>
       <w:r>
         <w:rPr>
           <w:rFonts w:ascii="Arial" w:hAnsi="Arial" w:cs="Arial"/>
@@ -12446,12 +13684,14 @@
         </w:rPr>
         <w:t>category_sparse_active</w:t>
       </w:r>
+      <w:proofErr w:type="spellEnd"/>
       <w:r>
         <w:rPr>
           <w:rFonts w:ascii="Arial" w:hAnsi="Arial" w:cs="Arial"/>
         </w:rPr>
         <w:t xml:space="preserve">. Both tables have 2 columns, device ID and category (both encoded). </w:t>
       </w:r>
+      <w:proofErr w:type="spellStart"/>
       <w:r>
         <w:rPr>
           <w:rFonts w:ascii="Arial" w:hAnsi="Arial" w:cs="Arial"/>
@@ -12459,24 +13699,48 @@
         </w:rPr>
         <w:t>Category_sparse</w:t>
       </w:r>
+      <w:proofErr w:type="spellEnd"/>
       <w:r>
         <w:rPr>
           <w:rFonts w:ascii="Arial" w:hAnsi="Arial" w:cs="Arial"/>
         </w:rPr>
         <w:t xml:space="preserve"> includes all records, </w:t>
       </w:r>
+      <w:proofErr w:type="spellStart"/>
       <w:r>
         <w:rPr>
           <w:rFonts w:ascii="Arial" w:hAnsi="Arial" w:cs="Arial"/>
           <w:i/>
         </w:rPr>
-        <w:t xml:space="preserve">category_sparse_active </w:t>
-      </w:r>
-      <w:r>
-        <w:rPr>
-          <w:rFonts w:ascii="Arial" w:hAnsi="Arial" w:cs="Arial"/>
-        </w:rPr>
-        <w:t>limits to records where is_active=1.</w:t>
+        <w:t>category_sparse_active</w:t>
+      </w:r>
+      <w:proofErr w:type="spellEnd"/>
+      <w:r>
+        <w:rPr>
+          <w:rFonts w:ascii="Arial" w:hAnsi="Arial" w:cs="Arial"/>
+          <w:i/>
+        </w:rPr>
+        <w:t xml:space="preserve"> </w:t>
+      </w:r>
+      <w:r>
+        <w:rPr>
+          <w:rFonts w:ascii="Arial" w:hAnsi="Arial" w:cs="Arial"/>
+        </w:rPr>
+        <w:t xml:space="preserve">limits to records where </w:t>
+      </w:r>
+      <w:proofErr w:type="spellStart"/>
+      <w:r>
+        <w:rPr>
+          <w:rFonts w:ascii="Arial" w:hAnsi="Arial" w:cs="Arial"/>
+        </w:rPr>
+        <w:t>is_active</w:t>
+      </w:r>
+      <w:proofErr w:type="spellEnd"/>
+      <w:r>
+        <w:rPr>
+          <w:rFonts w:ascii="Arial" w:hAnsi="Arial" w:cs="Arial"/>
+        </w:rPr>
+        <w:t>=1.</w:t>
       </w:r>
     </w:p>
     <w:p>
@@ -12525,6 +13789,7 @@
         </w:rPr>
         <w:t xml:space="preserve"> To create the matrices I use the </w:t>
       </w:r>
+      <w:proofErr w:type="spellStart"/>
       <w:r>
         <w:rPr>
           <w:rFonts w:ascii="Arial" w:hAnsi="Arial" w:cs="Arial"/>
@@ -12532,11 +13797,28 @@
         </w:rPr>
         <w:t>csr_matrix</w:t>
       </w:r>
-      <w:r>
-        <w:rPr>
-          <w:rFonts w:ascii="Arial" w:hAnsi="Arial" w:cs="Arial"/>
-        </w:rPr>
-        <w:t xml:space="preserve"> function in the scipy.sparse package. These create “compressed sparse matrices” which take three array inputs of the same length:</w:t>
+      <w:proofErr w:type="spellEnd"/>
+      <w:r>
+        <w:rPr>
+          <w:rFonts w:ascii="Arial" w:hAnsi="Arial" w:cs="Arial"/>
+        </w:rPr>
+        <w:t xml:space="preserve"> function in the </w:t>
+      </w:r>
+      <w:proofErr w:type="spellStart"/>
+      <w:proofErr w:type="gramStart"/>
+      <w:r>
+        <w:rPr>
+          <w:rFonts w:ascii="Arial" w:hAnsi="Arial" w:cs="Arial"/>
+        </w:rPr>
+        <w:t>scipy.sparse</w:t>
+      </w:r>
+      <w:proofErr w:type="spellEnd"/>
+      <w:proofErr w:type="gramEnd"/>
+      <w:r>
+        <w:rPr>
+          <w:rFonts w:ascii="Arial" w:hAnsi="Arial" w:cs="Arial"/>
+        </w:rPr>
+        <w:t xml:space="preserve"> package. These create “compressed sparse matrices” which take three array inputs of the same length:</w:t>
       </w:r>
     </w:p>
     <w:p>
@@ -12664,7 +13946,6 @@
               <w:rPr>
                 <w:rFonts w:ascii="Arial" w:hAnsi="Arial" w:cs="Arial"/>
               </w:rPr>
-              <w:lastRenderedPageBreak/>
               <w:t>Index</w:t>
             </w:r>
           </w:p>
@@ -13360,7 +14641,21 @@
         <w:rPr>
           <w:rFonts w:ascii="Arial" w:hAnsi="Arial" w:cs="Arial"/>
         </w:rPr>
-        <w:t>app ID (is_active only)</w:t>
+        <w:t>app ID (</w:t>
+      </w:r>
+      <w:proofErr w:type="spellStart"/>
+      <w:r>
+        <w:rPr>
+          <w:rFonts w:ascii="Arial" w:hAnsi="Arial" w:cs="Arial"/>
+        </w:rPr>
+        <w:t>is_active</w:t>
+      </w:r>
+      <w:proofErr w:type="spellEnd"/>
+      <w:r>
+        <w:rPr>
+          <w:rFonts w:ascii="Arial" w:hAnsi="Arial" w:cs="Arial"/>
+        </w:rPr>
+        <w:t xml:space="preserve"> only)</w:t>
       </w:r>
     </w:p>
     <w:p>
@@ -13396,7 +14691,21 @@
         <w:rPr>
           <w:rFonts w:ascii="Arial" w:hAnsi="Arial" w:cs="Arial"/>
         </w:rPr>
-        <w:t>category (is_active only)</w:t>
+        <w:t>category (</w:t>
+      </w:r>
+      <w:proofErr w:type="spellStart"/>
+      <w:r>
+        <w:rPr>
+          <w:rFonts w:ascii="Arial" w:hAnsi="Arial" w:cs="Arial"/>
+        </w:rPr>
+        <w:t>is_active</w:t>
+      </w:r>
+      <w:proofErr w:type="spellEnd"/>
+      <w:r>
+        <w:rPr>
+          <w:rFonts w:ascii="Arial" w:hAnsi="Arial" w:cs="Arial"/>
+        </w:rPr>
+        <w:t xml:space="preserve"> only)</w:t>
       </w:r>
     </w:p>
     <w:p>
@@ -13496,6 +14805,7 @@
         </w:rPr>
         <w:t xml:space="preserve">0%) set. I implement the </w:t>
       </w:r>
+      <w:proofErr w:type="spellStart"/>
       <w:r>
         <w:rPr>
           <w:rFonts w:ascii="Arial" w:hAnsi="Arial" w:cs="Arial"/>
@@ -13503,6 +14813,7 @@
         </w:rPr>
         <w:t>LogisticRegression</w:t>
       </w:r>
+      <w:proofErr w:type="spellEnd"/>
       <w:r>
         <w:rPr>
           <w:rFonts w:ascii="Arial" w:hAnsi="Arial" w:cs="Arial"/>
@@ -13514,7 +14825,77 @@
         <w:rPr>
           <w:rFonts w:ascii="Arial" w:hAnsi="Arial" w:cs="Arial"/>
         </w:rPr>
-        <w:t xml:space="preserve">class from sklearn’s linear_model package. Initially I specify two arguments: multi_class = ‘multinomial’ and solver = ‘lbfgs’.  Multinomial specifies that we want to minimize the log loss over a probability distribution, and lbfgs is a </w:t>
+        <w:t xml:space="preserve">class from </w:t>
+      </w:r>
+      <w:proofErr w:type="spellStart"/>
+      <w:r>
+        <w:rPr>
+          <w:rFonts w:ascii="Arial" w:hAnsi="Arial" w:cs="Arial"/>
+        </w:rPr>
+        <w:t>sklearn’s</w:t>
+      </w:r>
+      <w:proofErr w:type="spellEnd"/>
+      <w:r>
+        <w:rPr>
+          <w:rFonts w:ascii="Arial" w:hAnsi="Arial" w:cs="Arial"/>
+        </w:rPr>
+        <w:t xml:space="preserve"> </w:t>
+      </w:r>
+      <w:proofErr w:type="spellStart"/>
+      <w:r>
+        <w:rPr>
+          <w:rFonts w:ascii="Arial" w:hAnsi="Arial" w:cs="Arial"/>
+        </w:rPr>
+        <w:t>linear_model</w:t>
+      </w:r>
+      <w:proofErr w:type="spellEnd"/>
+      <w:r>
+        <w:rPr>
+          <w:rFonts w:ascii="Arial" w:hAnsi="Arial" w:cs="Arial"/>
+        </w:rPr>
+        <w:t xml:space="preserve"> package. Initially I specify two arguments: </w:t>
+      </w:r>
+      <w:proofErr w:type="spellStart"/>
+      <w:r>
+        <w:rPr>
+          <w:rFonts w:ascii="Arial" w:hAnsi="Arial" w:cs="Arial"/>
+        </w:rPr>
+        <w:t>multi_class</w:t>
+      </w:r>
+      <w:proofErr w:type="spellEnd"/>
+      <w:r>
+        <w:rPr>
+          <w:rFonts w:ascii="Arial" w:hAnsi="Arial" w:cs="Arial"/>
+        </w:rPr>
+        <w:t xml:space="preserve"> = ‘multinomial’ and solver = ‘</w:t>
+      </w:r>
+      <w:proofErr w:type="spellStart"/>
+      <w:r>
+        <w:rPr>
+          <w:rFonts w:ascii="Arial" w:hAnsi="Arial" w:cs="Arial"/>
+        </w:rPr>
+        <w:t>lbfgs</w:t>
+      </w:r>
+      <w:proofErr w:type="spellEnd"/>
+      <w:r>
+        <w:rPr>
+          <w:rFonts w:ascii="Arial" w:hAnsi="Arial" w:cs="Arial"/>
+        </w:rPr>
+        <w:t xml:space="preserve">’.  Multinomial specifies that we want to minimize the log loss over a probability distribution, and </w:t>
+      </w:r>
+      <w:proofErr w:type="spellStart"/>
+      <w:r>
+        <w:rPr>
+          <w:rFonts w:ascii="Arial" w:hAnsi="Arial" w:cs="Arial"/>
+        </w:rPr>
+        <w:t>lbfgs</w:t>
+      </w:r>
+      <w:proofErr w:type="spellEnd"/>
+      <w:r>
+        <w:rPr>
+          <w:rFonts w:ascii="Arial" w:hAnsi="Arial" w:cs="Arial"/>
+        </w:rPr>
+        <w:t xml:space="preserve"> is a </w:t>
       </w:r>
       <w:r>
         <w:rPr>
@@ -13608,6 +14989,7 @@
               <w:rPr>
                 <w:rFonts w:ascii="Arial" w:hAnsi="Arial" w:cs="Arial"/>
               </w:rPr>
+              <w:lastRenderedPageBreak/>
               <w:t>C value</w:t>
             </w:r>
           </w:p>
@@ -13981,12 +15363,21 @@
         </w:rPr>
         <w:t xml:space="preserve">The main parameter I want to explore in the </w:t>
       </w:r>
+      <w:proofErr w:type="spellStart"/>
       <w:r>
         <w:rPr>
           <w:rFonts w:ascii="Arial" w:hAnsi="Arial" w:cs="Arial"/>
           <w:i/>
         </w:rPr>
-        <w:t xml:space="preserve">LogisticRegression </w:t>
+        <w:t>LogisticRegression</w:t>
+      </w:r>
+      <w:proofErr w:type="spellEnd"/>
+      <w:r>
+        <w:rPr>
+          <w:rFonts w:ascii="Arial" w:hAnsi="Arial" w:cs="Arial"/>
+          <w:i/>
+        </w:rPr>
+        <w:t xml:space="preserve"> </w:t>
       </w:r>
       <w:r>
         <w:rPr>
@@ -14043,7 +15434,6 @@
         <w:rPr>
           <w:rFonts w:ascii="Arial" w:hAnsi="Arial" w:cs="Arial"/>
         </w:rPr>
-        <w:lastRenderedPageBreak/>
         <w:t xml:space="preserve"> </w:t>
       </w:r>
     </w:p>
@@ -14106,27 +15496,50 @@
           <w:rFonts w:ascii="Arial" w:hAnsi="Arial" w:cs="Arial"/>
           <w:b/>
         </w:rPr>
-        <w:t>Score on Kaggle</w:t>
-      </w:r>
-    </w:p>
-    <w:p>
-      <w:pPr>
-        <w:rPr>
-          <w:rFonts w:ascii="Arial" w:hAnsi="Arial" w:cs="Arial"/>
-        </w:rPr>
-      </w:pPr>
-    </w:p>
-    <w:p>
-      <w:pPr>
-        <w:rPr>
-          <w:rFonts w:ascii="Arial" w:hAnsi="Arial" w:cs="Arial"/>
-        </w:rPr>
-      </w:pPr>
-      <w:r>
-        <w:rPr>
-          <w:rFonts w:ascii="Arial" w:hAnsi="Arial" w:cs="Arial"/>
-        </w:rPr>
-        <w:t xml:space="preserve">When I submit the predictions to Kaggle with the C=0.0149, I get a log loss score of </w:t>
+        <w:t xml:space="preserve">Score on </w:t>
+      </w:r>
+      <w:proofErr w:type="spellStart"/>
+      <w:r>
+        <w:rPr>
+          <w:rFonts w:ascii="Arial" w:hAnsi="Arial" w:cs="Arial"/>
+          <w:b/>
+        </w:rPr>
+        <w:t>Kaggle</w:t>
+      </w:r>
+      <w:proofErr w:type="spellEnd"/>
+    </w:p>
+    <w:p>
+      <w:pPr>
+        <w:rPr>
+          <w:rFonts w:ascii="Arial" w:hAnsi="Arial" w:cs="Arial"/>
+        </w:rPr>
+      </w:pPr>
+    </w:p>
+    <w:p>
+      <w:pPr>
+        <w:rPr>
+          <w:rFonts w:ascii="Arial" w:hAnsi="Arial" w:cs="Arial"/>
+        </w:rPr>
+      </w:pPr>
+      <w:r>
+        <w:rPr>
+          <w:rFonts w:ascii="Arial" w:hAnsi="Arial" w:cs="Arial"/>
+        </w:rPr>
+        <w:t xml:space="preserve">When I submit the predictions to </w:t>
+      </w:r>
+      <w:proofErr w:type="spellStart"/>
+      <w:r>
+        <w:rPr>
+          <w:rFonts w:ascii="Arial" w:hAnsi="Arial" w:cs="Arial"/>
+        </w:rPr>
+        <w:t>Kaggle</w:t>
+      </w:r>
+      <w:proofErr w:type="spellEnd"/>
+      <w:r>
+        <w:rPr>
+          <w:rFonts w:ascii="Arial" w:hAnsi="Arial" w:cs="Arial"/>
+        </w:rPr>
+        <w:t xml:space="preserve"> with the C=0.0149, I get a log loss score of </w:t>
       </w:r>
     </w:p>
     <w:p>
@@ -14335,12 +15748,21 @@
                 <w:sz w:val="20"/>
               </w:rPr>
             </w:pPr>
-            <w:r>
-              <w:rPr>
-                <w:rFonts w:ascii="Arial" w:hAnsi="Arial" w:cs="Arial"/>
-                <w:sz w:val="20"/>
-              </w:rPr>
-              <w:t>Avg Probability</w:t>
+            <w:proofErr w:type="spellStart"/>
+            <w:r>
+              <w:rPr>
+                <w:rFonts w:ascii="Arial" w:hAnsi="Arial" w:cs="Arial"/>
+                <w:sz w:val="20"/>
+              </w:rPr>
+              <w:t>Avg</w:t>
+            </w:r>
+            <w:proofErr w:type="spellEnd"/>
+            <w:r>
+              <w:rPr>
+                <w:rFonts w:ascii="Arial" w:hAnsi="Arial" w:cs="Arial"/>
+                <w:sz w:val="20"/>
+              </w:rPr>
+              <w:t xml:space="preserve"> Probability</w:t>
             </w:r>
           </w:p>
         </w:tc>
@@ -14362,13 +15784,23 @@
                 <w:sz w:val="20"/>
               </w:rPr>
             </w:pPr>
+            <w:proofErr w:type="spellStart"/>
             <w:r>
               <w:rPr>
                 <w:rFonts w:ascii="Arial" w:hAnsi="Arial" w:cs="Arial"/>
                 <w:b w:val="0"/>
                 <w:sz w:val="20"/>
               </w:rPr>
-              <w:t>Kaggle – 1</w:t>
+              <w:t>Kaggle</w:t>
+            </w:r>
+            <w:proofErr w:type="spellEnd"/>
+            <w:r>
+              <w:rPr>
+                <w:rFonts w:ascii="Arial" w:hAnsi="Arial" w:cs="Arial"/>
+                <w:b w:val="0"/>
+                <w:sz w:val="20"/>
+              </w:rPr>
+              <w:t xml:space="preserve"> – 1</w:t>
             </w:r>
             <w:r>
               <w:rPr>
@@ -14523,13 +15955,23 @@
                 <w:sz w:val="20"/>
               </w:rPr>
             </w:pPr>
+            <w:proofErr w:type="spellStart"/>
             <w:r>
               <w:rPr>
                 <w:rFonts w:ascii="Arial" w:hAnsi="Arial" w:cs="Arial"/>
                 <w:b w:val="0"/>
                 <w:sz w:val="20"/>
               </w:rPr>
-              <w:t>Dist of labeled data</w:t>
+              <w:t>Dist</w:t>
+            </w:r>
+            <w:proofErr w:type="spellEnd"/>
+            <w:r>
+              <w:rPr>
+                <w:rFonts w:ascii="Arial" w:hAnsi="Arial" w:cs="Arial"/>
+                <w:b w:val="0"/>
+                <w:sz w:val="20"/>
+              </w:rPr>
+              <w:t xml:space="preserve"> of labeled data</w:t>
             </w:r>
           </w:p>
         </w:tc>
@@ -14699,7 +16141,28 @@
         <w:rPr>
           <w:rFonts w:ascii="Arial" w:hAnsi="Arial" w:cs="Arial"/>
         </w:rPr>
-        <w:t>Our model’s log loss is a 6.49% improvement over the distribution benchmark and an 8.66% improvement over the equal probability benchmark. The percentage increases are even higher for the average probabilities (17.06% and 24.02%) It’s not incredibly close to the top score on Kaggle, although achieving that would have been unexpected.</w:t>
+        <w:t xml:space="preserve">Our model’s log loss is a 6.49% improvement over the distribution benchmark and an 8.66% improvement over the equal probability benchmark. The percentage increases </w:t>
+      </w:r>
+      <w:r>
+        <w:rPr>
+          <w:rFonts w:ascii="Arial" w:hAnsi="Arial" w:cs="Arial"/>
+        </w:rPr>
+        <w:lastRenderedPageBreak/>
+        <w:t xml:space="preserve">are even higher for the average probabilities (17.06% and 24.02%) It’s not incredibly close to the top score on </w:t>
+      </w:r>
+      <w:proofErr w:type="spellStart"/>
+      <w:r>
+        <w:rPr>
+          <w:rFonts w:ascii="Arial" w:hAnsi="Arial" w:cs="Arial"/>
+        </w:rPr>
+        <w:t>Kaggle</w:t>
+      </w:r>
+      <w:proofErr w:type="spellEnd"/>
+      <w:r>
+        <w:rPr>
+          <w:rFonts w:ascii="Arial" w:hAnsi="Arial" w:cs="Arial"/>
+        </w:rPr>
+        <w:t>, although achieving that would have been unexpected.</w:t>
       </w:r>
     </w:p>
     <w:p>
@@ -14731,7 +16194,21 @@
         <w:rPr>
           <w:rFonts w:ascii="Arial" w:hAnsi="Arial" w:cs="Arial"/>
         </w:rPr>
-        <w:t>3%. On its face, it looks like this is very marginal improvement. Even the top score on Kaggle, 11.86%, seems like a relatively small improvement.</w:t>
+        <w:t xml:space="preserve">3%. On its face, it looks like this is very marginal improvement. Even the top score on </w:t>
+      </w:r>
+      <w:proofErr w:type="spellStart"/>
+      <w:r>
+        <w:rPr>
+          <w:rFonts w:ascii="Arial" w:hAnsi="Arial" w:cs="Arial"/>
+        </w:rPr>
+        <w:t>Kaggle</w:t>
+      </w:r>
+      <w:proofErr w:type="spellEnd"/>
+      <w:r>
+        <w:rPr>
+          <w:rFonts w:ascii="Arial" w:hAnsi="Arial" w:cs="Arial"/>
+        </w:rPr>
+        <w:t>, 11.86%, seems like a relatively small improvement.</w:t>
       </w:r>
     </w:p>
     <w:p>
@@ -14915,6 +16392,7 @@
           <w:rFonts w:ascii="Arial" w:hAnsi="Arial" w:cs="Arial"/>
           <w:noProof/>
         </w:rPr>
+        <w:lastRenderedPageBreak/>
         <w:drawing>
           <wp:inline distT="0" distB="0" distL="0" distR="0">
             <wp:extent cx="5943600" cy="3594735"/>
@@ -14931,7 +16409,7 @@
                     <pic:cNvPicPr/>
                   </pic:nvPicPr>
                   <pic:blipFill>
-                    <a:blip r:embed="rId13">
+                    <a:blip r:embed="rId14">
                       <a:extLst>
                         <a:ext uri="{28A0092B-C50C-407E-A947-70E740481C1C}">
                           <a14:useLocalDpi xmlns:a14="http://schemas.microsoft.com/office/drawing/2010/main" val="0"/>
@@ -14999,34 +16477,41 @@
         <w:rPr>
           <w:rFonts w:ascii="Arial" w:hAnsi="Arial" w:cs="Arial"/>
         </w:rPr>
-        <w:t>Because the goal on Kaggle was to minimize log loss of prediction on the testing set, this problem was almost entirely about prediction ability and supervised learning. Presumably we could have clustered devices by various locations and done more granular location analysis, but this was not asked for by the contest. Essentially this project said, “Here’s a ton of data, predict gender and age range.”</w:t>
-      </w:r>
-    </w:p>
-    <w:p>
-      <w:pPr>
-        <w:rPr>
-          <w:rFonts w:ascii="Arial" w:hAnsi="Arial" w:cs="Arial"/>
-        </w:rPr>
-      </w:pPr>
-    </w:p>
-    <w:p>
-      <w:pPr>
-        <w:rPr>
-          <w:rFonts w:ascii="Arial" w:hAnsi="Arial" w:cs="Arial"/>
-        </w:rPr>
-      </w:pPr>
-      <w:r>
-        <w:rPr>
-          <w:rFonts w:ascii="Arial" w:hAnsi="Arial" w:cs="Arial"/>
-        </w:rPr>
-        <w:t xml:space="preserve">The data exploration and checking I did at the beginning should be common to almost all data projects. We need to verify that we have valid data as a necessary condition for </w:t>
-      </w:r>
-      <w:r>
-        <w:rPr>
-          <w:rFonts w:ascii="Arial" w:hAnsi="Arial" w:cs="Arial"/>
-        </w:rPr>
-        <w:lastRenderedPageBreak/>
-        <w:t>a valid analysis and prediction. I also did a fair amount of data manipulation, driven largely by the need for feature engineering.</w:t>
+        <w:t xml:space="preserve">Because the goal on </w:t>
+      </w:r>
+      <w:proofErr w:type="spellStart"/>
+      <w:r>
+        <w:rPr>
+          <w:rFonts w:ascii="Arial" w:hAnsi="Arial" w:cs="Arial"/>
+        </w:rPr>
+        <w:t>Kaggle</w:t>
+      </w:r>
+      <w:proofErr w:type="spellEnd"/>
+      <w:r>
+        <w:rPr>
+          <w:rFonts w:ascii="Arial" w:hAnsi="Arial" w:cs="Arial"/>
+        </w:rPr>
+        <w:t xml:space="preserve"> was to minimize log loss of prediction on the testing set, this problem was almost entirely about prediction ability and supervised learning. Presumably we could have clustered devices by various locations and done more granular location analysis, but this was not asked for by the contest. Essentially this project said, “Here’s a ton of data, predict gender and age range.”</w:t>
+      </w:r>
+    </w:p>
+    <w:p>
+      <w:pPr>
+        <w:rPr>
+          <w:rFonts w:ascii="Arial" w:hAnsi="Arial" w:cs="Arial"/>
+        </w:rPr>
+      </w:pPr>
+    </w:p>
+    <w:p>
+      <w:pPr>
+        <w:rPr>
+          <w:rFonts w:ascii="Arial" w:hAnsi="Arial" w:cs="Arial"/>
+        </w:rPr>
+      </w:pPr>
+      <w:r>
+        <w:rPr>
+          <w:rFonts w:ascii="Arial" w:hAnsi="Arial" w:cs="Arial"/>
+        </w:rPr>
+        <w:t>The data exploration and checking I did at the beginning should be common to almost all data projects. We need to verify that we have valid data as a necessary condition for a valid analysis and prediction. I also did a fair amount of data manipulation, driven largely by the need for feature engineering.</w:t>
       </w:r>
     </w:p>
     <w:p>
@@ -15066,7 +16551,35 @@
         <w:rPr>
           <w:rFonts w:ascii="Arial" w:hAnsi="Arial" w:cs="Arial"/>
         </w:rPr>
-        <w:t>Two integral parts of this project were new to me. I hadn’t before encountered sparse matrices or predicting a probability distribution across a set of classifications. The sparse matrices took some time to understand and implement, while the logistic regression I used for probabilistic classification was similar to other sklearn algorithms I’ve used in the past.</w:t>
+        <w:t xml:space="preserve">Two integral parts of this project were new to me. I hadn’t before encountered sparse matrices or predicting a probability distribution across a set of classifications. The sparse matrices took some time to understand and implement, while the logistic regression I used for probabilistic classification was </w:t>
+      </w:r>
+      <w:proofErr w:type="gramStart"/>
+      <w:r>
+        <w:rPr>
+          <w:rFonts w:ascii="Arial" w:hAnsi="Arial" w:cs="Arial"/>
+        </w:rPr>
+        <w:t>similar to</w:t>
+      </w:r>
+      <w:proofErr w:type="gramEnd"/>
+      <w:r>
+        <w:rPr>
+          <w:rFonts w:ascii="Arial" w:hAnsi="Arial" w:cs="Arial"/>
+        </w:rPr>
+        <w:t xml:space="preserve"> other </w:t>
+      </w:r>
+      <w:proofErr w:type="spellStart"/>
+      <w:r>
+        <w:rPr>
+          <w:rFonts w:ascii="Arial" w:hAnsi="Arial" w:cs="Arial"/>
+        </w:rPr>
+        <w:t>sklearn</w:t>
+      </w:r>
+      <w:proofErr w:type="spellEnd"/>
+      <w:r>
+        <w:rPr>
+          <w:rFonts w:ascii="Arial" w:hAnsi="Arial" w:cs="Arial"/>
+        </w:rPr>
+        <w:t xml:space="preserve"> algorithms I’ve used in the past.</w:t>
       </w:r>
     </w:p>
     <w:p>
@@ -15118,6 +16631,7 @@
         </w:rPr>
         <w:t xml:space="preserve">from TalkingData. Of the 186,716 devices in </w:t>
       </w:r>
+      <w:proofErr w:type="spellStart"/>
       <w:r>
         <w:rPr>
           <w:rFonts w:ascii="Arial" w:hAnsi="Arial" w:cs="Arial"/>
@@ -15125,6 +16639,7 @@
         </w:rPr>
         <w:t>gender_age</w:t>
       </w:r>
+      <w:proofErr w:type="spellEnd"/>
       <w:r>
         <w:rPr>
           <w:rFonts w:ascii="Arial" w:hAnsi="Arial" w:cs="Arial"/>
@@ -15175,7 +16690,21 @@
         <w:rPr>
           <w:rFonts w:ascii="Arial" w:hAnsi="Arial" w:cs="Arial"/>
         </w:rPr>
-        <w:t>Lastly, Kaggle unfortunately announced late in the competition that there were some issues with “leakage</w:t>
+        <w:t xml:space="preserve">Lastly, </w:t>
+      </w:r>
+      <w:proofErr w:type="spellStart"/>
+      <w:r>
+        <w:rPr>
+          <w:rFonts w:ascii="Arial" w:hAnsi="Arial" w:cs="Arial"/>
+        </w:rPr>
+        <w:t>Kaggle</w:t>
+      </w:r>
+      <w:proofErr w:type="spellEnd"/>
+      <w:r>
+        <w:rPr>
+          <w:rFonts w:ascii="Arial" w:hAnsi="Arial" w:cs="Arial"/>
+        </w:rPr>
+        <w:t xml:space="preserve"> unfortunately announced late in the competition that there were some issues with “leakage</w:t>
       </w:r>
       <w:r>
         <w:rPr>
@@ -15200,7 +16729,35 @@
         <w:rPr>
           <w:rFonts w:ascii="Arial" w:hAnsi="Arial" w:cs="Arial"/>
         </w:rPr>
-        <w:t>. In short, the same user was sometimes included in the training and testing set provided by Kaggle. There were some ways to figure out which devices were part of the leak, and this may have contributed to better prediction scores on Kaggle in a non-scientific way</w:t>
+        <w:t xml:space="preserve">. In short, the same user was sometimes included in the training and testing set provided by </w:t>
+      </w:r>
+      <w:proofErr w:type="spellStart"/>
+      <w:r>
+        <w:rPr>
+          <w:rFonts w:ascii="Arial" w:hAnsi="Arial" w:cs="Arial"/>
+        </w:rPr>
+        <w:t>Kaggle</w:t>
+      </w:r>
+      <w:proofErr w:type="spellEnd"/>
+      <w:r>
+        <w:rPr>
+          <w:rFonts w:ascii="Arial" w:hAnsi="Arial" w:cs="Arial"/>
+        </w:rPr>
+        <w:t xml:space="preserve">. There were some ways to figure out which devices were part of the leak, and this may have contributed to better prediction scores on </w:t>
+      </w:r>
+      <w:proofErr w:type="spellStart"/>
+      <w:r>
+        <w:rPr>
+          <w:rFonts w:ascii="Arial" w:hAnsi="Arial" w:cs="Arial"/>
+        </w:rPr>
+        <w:t>Kaggle</w:t>
+      </w:r>
+      <w:proofErr w:type="spellEnd"/>
+      <w:r>
+        <w:rPr>
+          <w:rFonts w:ascii="Arial" w:hAnsi="Arial" w:cs="Arial"/>
+        </w:rPr>
+        <w:t xml:space="preserve"> in a non-scientific way</w:t>
       </w:r>
       <w:r>
         <w:rPr>
@@ -15212,7 +16769,21 @@
         <w:rPr>
           <w:rFonts w:ascii="Arial" w:hAnsi="Arial" w:cs="Arial"/>
         </w:rPr>
-        <w:t>. All that means is the top scores on Kaggle should be taken with a grain of salt.</w:t>
+        <w:t xml:space="preserve">. All that means is the top scores on </w:t>
+      </w:r>
+      <w:proofErr w:type="spellStart"/>
+      <w:r>
+        <w:rPr>
+          <w:rFonts w:ascii="Arial" w:hAnsi="Arial" w:cs="Arial"/>
+        </w:rPr>
+        <w:t>Kaggle</w:t>
+      </w:r>
+      <w:proofErr w:type="spellEnd"/>
+      <w:r>
+        <w:rPr>
+          <w:rFonts w:ascii="Arial" w:hAnsi="Arial" w:cs="Arial"/>
+        </w:rPr>
+        <w:t xml:space="preserve"> should be taken with a grain of salt.</w:t>
       </w:r>
     </w:p>
     <w:p>
@@ -15278,7 +16849,7 @@
         </w:rPr>
         <w:t xml:space="preserve"> </w:t>
       </w:r>
-      <w:hyperlink r:id="rId14" w:history="1">
+      <w:hyperlink r:id="rId15" w:history="1">
         <w:r>
           <w:rPr>
             <w:rStyle w:val="Hyperlink"/>
@@ -15333,7 +16904,7 @@
         </w:rPr>
         <w:t xml:space="preserve">  </w:t>
       </w:r>
-      <w:hyperlink r:id="rId15" w:history="1">
+      <w:hyperlink r:id="rId16" w:history="1">
         <w:r>
           <w:rPr>
             <w:rStyle w:val="Hyperlink"/>
@@ -15363,7 +16934,7 @@
         </w:rPr>
         <w:t xml:space="preserve">3 </w:t>
       </w:r>
-      <w:hyperlink r:id="rId16" w:history="1">
+      <w:hyperlink r:id="rId17" w:history="1">
         <w:r>
           <w:rPr>
             <w:rStyle w:val="Hyperlink"/>
@@ -15398,7 +16969,6 @@
           <w:rFonts w:ascii="Arial" w:hAnsi="Arial" w:cs="Arial"/>
           <w:vertAlign w:val="superscript"/>
         </w:rPr>
-        <w:lastRenderedPageBreak/>
         <w:t>4</w:t>
       </w:r>
       <w:r>
@@ -15408,7 +16978,7 @@
         </w:rPr>
         <w:t xml:space="preserve"> </w:t>
       </w:r>
-      <w:hyperlink r:id="rId17" w:history="1">
+      <w:hyperlink r:id="rId18" w:history="1">
         <w:r>
           <w:rPr>
             <w:rStyle w:val="Hyperlink"/>
@@ -15421,7 +16991,21 @@
         <w:rPr>
           <w:rFonts w:ascii="Arial" w:hAnsi="Arial" w:cs="Arial"/>
         </w:rPr>
-        <w:t>. Kaggle kernels are a method for sharing data science projects. I took much inspiration from this kernel. All work in this report is mine.</w:t>
+        <w:t xml:space="preserve">. </w:t>
+      </w:r>
+      <w:proofErr w:type="spellStart"/>
+      <w:r>
+        <w:rPr>
+          <w:rFonts w:ascii="Arial" w:hAnsi="Arial" w:cs="Arial"/>
+        </w:rPr>
+        <w:t>Kaggle</w:t>
+      </w:r>
+      <w:proofErr w:type="spellEnd"/>
+      <w:r>
+        <w:rPr>
+          <w:rFonts w:ascii="Arial" w:hAnsi="Arial" w:cs="Arial"/>
+        </w:rPr>
+        <w:t xml:space="preserve"> kernels are a method for sharing data science projects. I took much inspiration from this kernel. All work in this report is mine.</w:t>
       </w:r>
     </w:p>
     <w:p>
@@ -15450,7 +17034,7 @@
         </w:rPr>
         <w:t xml:space="preserve"> </w:t>
       </w:r>
-      <w:hyperlink r:id="rId18" w:history="1">
+      <w:hyperlink r:id="rId19" w:history="1">
         <w:r>
           <w:rPr>
             <w:rStyle w:val="Hyperlink"/>
@@ -15465,11 +17049,9 @@
         </w:rPr>
         <w:t xml:space="preserve"> </w:t>
       </w:r>
-      <w:bookmarkStart w:id="0" w:name="_GoBack"/>
-      <w:bookmarkEnd w:id="0"/>
     </w:p>
     <w:sectPr>
-      <w:headerReference w:type="default" r:id="rId19"/>
+      <w:headerReference w:type="default" r:id="rId20"/>
       <w:pgSz w:w="12240" w:h="15840"/>
       <w:pgMar w:top="1440" w:right="1440" w:bottom="1440" w:left="1440" w:header="720" w:footer="720" w:gutter="0"/>
       <w:cols w:space="720"/>
@@ -17181,7 +18763,7 @@
 </file>
 
 <file path=customXml/itemProps1.xml><?xml version="1.0" encoding="utf-8"?>
-<ds:datastoreItem xmlns:ds="http://schemas.openxmlformats.org/officeDocument/2006/customXml" ds:itemID="{8978BE8F-AB1F-4022-BE62-92D2718B76CD}">
+<ds:datastoreItem xmlns:ds="http://schemas.openxmlformats.org/officeDocument/2006/customXml" ds:itemID="{C1BEFA12-D2B1-4B32-8432-E9F5B956A389}">
   <ds:schemaRefs>
     <ds:schemaRef ds:uri="http://schemas.openxmlformats.org/officeDocument/2006/bibliography"/>
   </ds:schemaRefs>

</xml_diff>

<commit_message>
(chore) More README updates, small Report formatting fix
</commit_message>
<xml_diff>
--- a/analysis/Report.docx
+++ b/analysis/Report.docx
@@ -23,6 +23,18 @@
           <w:rFonts w:ascii="Arial" w:hAnsi="Arial" w:cs="Arial"/>
         </w:rPr>
       </w:pPr>
+      <w:r>
+        <w:rPr>
+          <w:rFonts w:ascii="Arial" w:hAnsi="Arial" w:cs="Arial"/>
+        </w:rPr>
+        <w:t>By Stephen Siegel</w:t>
+      </w:r>
+      <w:r>
+        <w:rPr>
+          <w:rFonts w:ascii="Arial" w:hAnsi="Arial" w:cs="Arial"/>
+        </w:rPr>
+        <w:t xml:space="preserve">  |  </w:t>
+      </w:r>
       <w:hyperlink r:id="rId8" w:history="1">
         <w:r>
           <w:rPr>
@@ -38,19 +50,8 @@
         </w:rPr>
         <w:t xml:space="preserve"> </w:t>
       </w:r>
-    </w:p>
-    <w:p>
-      <w:pPr>
-        <w:rPr>
-          <w:rFonts w:ascii="Arial" w:hAnsi="Arial" w:cs="Arial"/>
-        </w:rPr>
-      </w:pPr>
-      <w:r>
-        <w:rPr>
-          <w:rFonts w:ascii="Arial" w:hAnsi="Arial" w:cs="Arial"/>
-        </w:rPr>
-        <w:t>By Stephen Siegel</w:t>
-      </w:r>
+      <w:bookmarkStart w:id="0" w:name="_GoBack"/>
+      <w:bookmarkEnd w:id="0"/>
     </w:p>
     <w:p>
       <w:pPr>
@@ -132,15 +133,7 @@
         <w:rPr>
           <w:rFonts w:ascii="Arial" w:hAnsi="Arial" w:cs="Arial"/>
         </w:rPr>
-        <w:t xml:space="preserve"> I will be p</w:t>
-      </w:r>
-      <w:bookmarkStart w:id="0" w:name="_GoBack"/>
-      <w:bookmarkEnd w:id="0"/>
-      <w:r>
-        <w:rPr>
-          <w:rFonts w:ascii="Arial" w:hAnsi="Arial" w:cs="Arial"/>
-        </w:rPr>
-        <w:t xml:space="preserve">articipating in the </w:t>
+        <w:t xml:space="preserve"> I will be participating in the </w:t>
       </w:r>
       <w:hyperlink r:id="rId9" w:history="1">
         <w:r>
@@ -2041,34 +2034,34 @@
         <w:rPr>
           <w:rFonts w:ascii="Arial" w:hAnsi="Arial" w:cs="Arial"/>
         </w:rPr>
+        <w:t xml:space="preserve">(1) </w:t>
+      </w:r>
+      <w:r>
+        <w:rPr>
+          <w:rFonts w:ascii="Arial" w:hAnsi="Arial" w:cs="Arial"/>
+          <w:i/>
+        </w:rPr>
+        <w:t>standard multiclass classification problem</w:t>
+      </w:r>
+      <w:r>
+        <w:rPr>
+          <w:rFonts w:ascii="Arial" w:hAnsi="Arial" w:cs="Arial"/>
+        </w:rPr>
+        <w:t xml:space="preserve">: we simply try to develop a model that outputs a probability distribution over the 12 classes listed above.  </w:t>
+      </w:r>
+    </w:p>
+    <w:p>
+      <w:pPr>
+        <w:ind w:left="720"/>
+        <w:rPr>
+          <w:rFonts w:ascii="Arial" w:hAnsi="Arial" w:cs="Arial"/>
+        </w:rPr>
+      </w:pPr>
+      <w:r>
+        <w:rPr>
+          <w:rFonts w:ascii="Arial" w:hAnsi="Arial" w:cs="Arial"/>
+        </w:rPr>
         <w:lastRenderedPageBreak/>
-        <w:t xml:space="preserve">(1) </w:t>
-      </w:r>
-      <w:r>
-        <w:rPr>
-          <w:rFonts w:ascii="Arial" w:hAnsi="Arial" w:cs="Arial"/>
-          <w:i/>
-        </w:rPr>
-        <w:t>standard multiclass classification problem</w:t>
-      </w:r>
-      <w:r>
-        <w:rPr>
-          <w:rFonts w:ascii="Arial" w:hAnsi="Arial" w:cs="Arial"/>
-        </w:rPr>
-        <w:t xml:space="preserve">: we simply try to develop a model that outputs a probability distribution over the 12 classes listed above.  </w:t>
-      </w:r>
-    </w:p>
-    <w:p>
-      <w:pPr>
-        <w:ind w:left="720"/>
-        <w:rPr>
-          <w:rFonts w:ascii="Arial" w:hAnsi="Arial" w:cs="Arial"/>
-        </w:rPr>
-      </w:pPr>
-      <w:r>
-        <w:rPr>
-          <w:rFonts w:ascii="Arial" w:hAnsi="Arial" w:cs="Arial"/>
-        </w:rPr>
         <w:t xml:space="preserve">(2) </w:t>
       </w:r>
       <w:r>
@@ -3794,7 +3787,6 @@
                 <w:rFonts w:ascii="Arial" w:hAnsi="Arial" w:cs="Arial"/>
                 <w:sz w:val="20"/>
               </w:rPr>
-              <w:lastRenderedPageBreak/>
               <w:t>1</w:t>
             </w:r>
           </w:p>
@@ -4431,6 +4423,7 @@
           <w:b/>
           <w:sz w:val="32"/>
         </w:rPr>
+        <w:lastRenderedPageBreak/>
         <w:t>II. Analysis</w:t>
       </w:r>
     </w:p>
@@ -4784,49 +4777,43 @@
         <w:rPr>
           <w:rFonts w:ascii="Arial" w:hAnsi="Arial" w:cs="Arial"/>
         </w:rPr>
-        <w:t xml:space="preserve">From the schema, the data looks relatively clean and well-organized. The main thing that sticks out right now is we will need to do a significant amount of feature </w:t>
-      </w:r>
-      <w:r>
-        <w:rPr>
-          <w:rFonts w:ascii="Arial" w:hAnsi="Arial" w:cs="Arial"/>
+        <w:t>From the schema, the data looks relatively clean and well-organized. The main thing that sticks out right now is we will need to do a significant amount of feature engineering. Somehow we need to find a way to convert the massive log of events/</w:t>
+      </w:r>
+      <w:proofErr w:type="spellStart"/>
+      <w:r>
+        <w:rPr>
+          <w:rFonts w:ascii="Arial" w:hAnsi="Arial" w:cs="Arial"/>
+        </w:rPr>
+        <w:t>app_events</w:t>
+      </w:r>
+      <w:proofErr w:type="spellEnd"/>
+      <w:r>
+        <w:rPr>
+          <w:rFonts w:ascii="Arial" w:hAnsi="Arial" w:cs="Arial"/>
+        </w:rPr>
+        <w:t xml:space="preserve"> into features for each device.</w:t>
+      </w:r>
+    </w:p>
+    <w:p>
+      <w:pPr>
+        <w:rPr>
+          <w:rFonts w:ascii="Arial" w:hAnsi="Arial" w:cs="Arial"/>
+        </w:rPr>
+      </w:pPr>
+    </w:p>
+    <w:p>
+      <w:pPr>
+        <w:rPr>
+          <w:rFonts w:ascii="Arial" w:hAnsi="Arial" w:cs="Arial"/>
+          <w:b/>
+        </w:rPr>
+      </w:pPr>
+      <w:r>
+        <w:rPr>
+          <w:rFonts w:ascii="Arial" w:hAnsi="Arial" w:cs="Arial"/>
+          <w:b/>
         </w:rPr>
         <w:lastRenderedPageBreak/>
-        <w:t>engineering. Somehow we need to find a way to convert the massive log of events/</w:t>
-      </w:r>
-      <w:proofErr w:type="spellStart"/>
-      <w:r>
-        <w:rPr>
-          <w:rFonts w:ascii="Arial" w:hAnsi="Arial" w:cs="Arial"/>
-        </w:rPr>
-        <w:t>app_events</w:t>
-      </w:r>
-      <w:proofErr w:type="spellEnd"/>
-      <w:r>
-        <w:rPr>
-          <w:rFonts w:ascii="Arial" w:hAnsi="Arial" w:cs="Arial"/>
-        </w:rPr>
-        <w:t xml:space="preserve"> into features for each device.</w:t>
-      </w:r>
-    </w:p>
-    <w:p>
-      <w:pPr>
-        <w:rPr>
-          <w:rFonts w:ascii="Arial" w:hAnsi="Arial" w:cs="Arial"/>
-        </w:rPr>
-      </w:pPr>
-    </w:p>
-    <w:p>
-      <w:pPr>
-        <w:rPr>
-          <w:rFonts w:ascii="Arial" w:hAnsi="Arial" w:cs="Arial"/>
-          <w:b/>
-        </w:rPr>
-      </w:pPr>
-      <w:r>
-        <w:rPr>
-          <w:rFonts w:ascii="Arial" w:hAnsi="Arial" w:cs="Arial"/>
-          <w:b/>
-        </w:rPr>
         <w:t>Data Size</w:t>
       </w:r>
     </w:p>
@@ -5886,34 +5873,28 @@
         <w:rPr>
           <w:rFonts w:ascii="Arial" w:hAnsi="Arial" w:cs="Arial"/>
         </w:rPr>
-        <w:t xml:space="preserve">really </w:t>
-      </w:r>
-      <w:r>
-        <w:rPr>
-          <w:rFonts w:ascii="Arial" w:hAnsi="Arial" w:cs="Arial"/>
+        <w:t>really is</w:t>
+      </w:r>
+      <w:proofErr w:type="gramEnd"/>
+      <w:r>
+        <w:rPr>
+          <w:rFonts w:ascii="Arial" w:hAnsi="Arial" w:cs="Arial"/>
+        </w:rPr>
+        <w:t xml:space="preserve"> no good reason to pick one over another. We don’t know about the timing of the device change, so we have three options: keep the first, keep the last, or throw out these devices from the training set entirely. I’ve decided to keep the first.</w:t>
+      </w:r>
+    </w:p>
+    <w:p>
+      <w:pPr>
+        <w:rPr>
+          <w:rFonts w:ascii="Arial" w:hAnsi="Arial" w:cs="Arial"/>
+        </w:rPr>
+      </w:pPr>
+      <w:r>
+        <w:rPr>
+          <w:rFonts w:ascii="Arial" w:hAnsi="Arial" w:cs="Arial"/>
+          <w:i/>
         </w:rPr>
         <w:lastRenderedPageBreak/>
-        <w:t>is</w:t>
-      </w:r>
-      <w:proofErr w:type="gramEnd"/>
-      <w:r>
-        <w:rPr>
-          <w:rFonts w:ascii="Arial" w:hAnsi="Arial" w:cs="Arial"/>
-        </w:rPr>
-        <w:t xml:space="preserve"> no good reason to pick one over another. We don’t know about the timing of the device change, so we have three options: keep the first, keep the last, or throw out these devices from the training set entirely. I’ve decided to keep the first.</w:t>
-      </w:r>
-    </w:p>
-    <w:p>
-      <w:pPr>
-        <w:rPr>
-          <w:rFonts w:ascii="Arial" w:hAnsi="Arial" w:cs="Arial"/>
-        </w:rPr>
-      </w:pPr>
-      <w:r>
-        <w:rPr>
-          <w:rFonts w:ascii="Arial" w:hAnsi="Arial" w:cs="Arial"/>
-          <w:i/>
-        </w:rPr>
         <w:t>Other Tables Checks</w:t>
       </w:r>
     </w:p>
@@ -7214,7 +7195,6 @@
           <w:rFonts w:ascii="Arial" w:hAnsi="Arial" w:cs="Arial"/>
           <w:noProof/>
         </w:rPr>
-        <w:lastRenderedPageBreak/>
         <w:drawing>
           <wp:anchor distT="0" distB="0" distL="114300" distR="114300" simplePos="0" relativeHeight="251658240" behindDoc="0" locked="0" layoutInCell="1" allowOverlap="1">
             <wp:simplePos x="0" y="0"/>
@@ -7845,14 +7825,7 @@
         <w:rPr>
           <w:rFonts w:ascii="Arial" w:hAnsi="Arial" w:cs="Arial"/>
         </w:rPr>
-        <w:t xml:space="preserve">eats all devices the same but it </w:t>
-      </w:r>
-      <w:r>
-        <w:rPr>
-          <w:rFonts w:ascii="Arial" w:hAnsi="Arial" w:cs="Arial"/>
-        </w:rPr>
-        <w:lastRenderedPageBreak/>
-        <w:t>at least attempts to use some information in the data. When</w:t>
+        <w:t>eats all devices the same but it at least attempts to use some information in the data. When</w:t>
       </w:r>
       <w:r>
         <w:rPr>
@@ -8045,6 +8018,7 @@
               <w:rPr>
                 <w:rFonts w:ascii="Arial" w:hAnsi="Arial" w:cs="Arial"/>
               </w:rPr>
+              <w:lastRenderedPageBreak/>
               <w:t>Benchmark</w:t>
             </w:r>
           </w:p>
@@ -10349,6 +10323,7 @@
           <w:rFonts w:ascii="Arial" w:hAnsi="Arial" w:cs="Arial"/>
           <w:b/>
         </w:rPr>
+        <w:lastRenderedPageBreak/>
         <w:t>gender_age_final</w:t>
       </w:r>
       <w:proofErr w:type="spellEnd"/>
@@ -11085,7 +11060,6 @@
           <w:rFonts w:ascii="Arial" w:hAnsi="Arial" w:cs="Arial"/>
           <w:b/>
         </w:rPr>
-        <w:lastRenderedPageBreak/>
         <w:t>Data Cleaning</w:t>
       </w:r>
       <w:r>
@@ -11313,7 +11287,14 @@
         <w:rPr>
           <w:rFonts w:ascii="Arial" w:hAnsi="Arial" w:cs="Arial"/>
         </w:rPr>
-        <w:t xml:space="preserve"> Lastly I remove the gender and age fields because they are both included in the group field.</w:t>
+        <w:t xml:space="preserve"> Lastly I remove the gender and age fields because they are both </w:t>
+      </w:r>
+      <w:r>
+        <w:rPr>
+          <w:rFonts w:ascii="Arial" w:hAnsi="Arial" w:cs="Arial"/>
+        </w:rPr>
+        <w:lastRenderedPageBreak/>
+        <w:t>included in the group field.</w:t>
       </w:r>
       <w:r>
         <w:rPr>
@@ -12004,7 +11985,14 @@
         <w:rPr>
           <w:rFonts w:ascii="Arial" w:hAnsi="Arial" w:cs="Arial"/>
         </w:rPr>
-        <w:t xml:space="preserve"> to get the data in the exact format I will use. The initial goal is to create a log of all </w:t>
+        <w:t xml:space="preserve"> to get the data in the exact format I will use. The initial goal is to create a </w:t>
+      </w:r>
+      <w:r>
+        <w:rPr>
+          <w:rFonts w:ascii="Arial" w:hAnsi="Arial" w:cs="Arial"/>
+        </w:rPr>
+        <w:lastRenderedPageBreak/>
+        <w:t xml:space="preserve">log of all </w:t>
       </w:r>
       <w:proofErr w:type="spellStart"/>
       <w:r>
@@ -13946,6 +13934,7 @@
               <w:rPr>
                 <w:rFonts w:ascii="Arial" w:hAnsi="Arial" w:cs="Arial"/>
               </w:rPr>
+              <w:lastRenderedPageBreak/>
               <w:t>Index</w:t>
             </w:r>
           </w:p>
@@ -14989,7 +14978,6 @@
               <w:rPr>
                 <w:rFonts w:ascii="Arial" w:hAnsi="Arial" w:cs="Arial"/>
               </w:rPr>
-              <w:lastRenderedPageBreak/>
               <w:t>C value</w:t>
             </w:r>
           </w:p>
@@ -15434,6 +15422,7 @@
         <w:rPr>
           <w:rFonts w:ascii="Arial" w:hAnsi="Arial" w:cs="Arial"/>
         </w:rPr>
+        <w:lastRenderedPageBreak/>
         <w:t xml:space="preserve"> </w:t>
       </w:r>
     </w:p>
@@ -16141,14 +16130,7 @@
         <w:rPr>
           <w:rFonts w:ascii="Arial" w:hAnsi="Arial" w:cs="Arial"/>
         </w:rPr>
-        <w:t xml:space="preserve">Our model’s log loss is a 6.49% improvement over the distribution benchmark and an 8.66% improvement over the equal probability benchmark. The percentage increases </w:t>
-      </w:r>
-      <w:r>
-        <w:rPr>
-          <w:rFonts w:ascii="Arial" w:hAnsi="Arial" w:cs="Arial"/>
-        </w:rPr>
-        <w:lastRenderedPageBreak/>
-        <w:t xml:space="preserve">are even higher for the average probabilities (17.06% and 24.02%) It’s not incredibly close to the top score on </w:t>
+        <w:t xml:space="preserve">Our model’s log loss is a 6.49% improvement over the distribution benchmark and an 8.66% improvement over the equal probability benchmark. The percentage increases are even higher for the average probabilities (17.06% and 24.02%) It’s not incredibly close to the top score on </w:t>
       </w:r>
       <w:proofErr w:type="spellStart"/>
       <w:r>
@@ -16392,7 +16374,6 @@
           <w:rFonts w:ascii="Arial" w:hAnsi="Arial" w:cs="Arial"/>
           <w:noProof/>
         </w:rPr>
-        <w:lastRenderedPageBreak/>
         <w:drawing>
           <wp:inline distT="0" distB="0" distL="0" distR="0">
             <wp:extent cx="5943600" cy="3594735"/>
@@ -16511,7 +16492,14 @@
         <w:rPr>
           <w:rFonts w:ascii="Arial" w:hAnsi="Arial" w:cs="Arial"/>
         </w:rPr>
-        <w:t>The data exploration and checking I did at the beginning should be common to almost all data projects. We need to verify that we have valid data as a necessary condition for a valid analysis and prediction. I also did a fair amount of data manipulation, driven largely by the need for feature engineering.</w:t>
+        <w:t xml:space="preserve">The data exploration and checking I did at the beginning should be common to almost all data projects. We need to verify that we have valid data as a necessary condition for </w:t>
+      </w:r>
+      <w:r>
+        <w:rPr>
+          <w:rFonts w:ascii="Arial" w:hAnsi="Arial" w:cs="Arial"/>
+        </w:rPr>
+        <w:lastRenderedPageBreak/>
+        <w:t>a valid analysis and prediction. I also did a fair amount of data manipulation, driven largely by the need for feature engineering.</w:t>
       </w:r>
     </w:p>
     <w:p>
@@ -16969,6 +16957,7 @@
           <w:rFonts w:ascii="Arial" w:hAnsi="Arial" w:cs="Arial"/>
           <w:vertAlign w:val="superscript"/>
         </w:rPr>
+        <w:lastRenderedPageBreak/>
         <w:t>4</w:t>
       </w:r>
       <w:r>
@@ -18763,7 +18752,7 @@
 </file>
 
 <file path=customXml/itemProps1.xml><?xml version="1.0" encoding="utf-8"?>
-<ds:datastoreItem xmlns:ds="http://schemas.openxmlformats.org/officeDocument/2006/customXml" ds:itemID="{C1BEFA12-D2B1-4B32-8432-E9F5B956A389}">
+<ds:datastoreItem xmlns:ds="http://schemas.openxmlformats.org/officeDocument/2006/customXml" ds:itemID="{158B4EE1-52D7-4A50-9F10-05F2BCC75BCA}">
   <ds:schemaRefs>
     <ds:schemaRef ds:uri="http://schemas.openxmlformats.org/officeDocument/2006/bibliography"/>
   </ds:schemaRefs>

</xml_diff>